<commit_message>
lab2: task and goal description added
</commit_message>
<xml_diff>
--- a/shema_lab2.docx
+++ b/shema_lab2.docx
@@ -1118,17 +1118,37 @@
           <w:rFonts w:ascii="Times New Roman" w:eastAsia="Times New Roman" w:hAnsi="Times New Roman" w:cs="Times New Roman"/>
           <w:sz w:val="28"/>
           <w:szCs w:val="28"/>
-          <w:lang w:eastAsia="ru-RU"/>
-        </w:rPr>
-      </w:pPr>
-      <w:r>
-        <w:rPr>
-          <w:rFonts w:ascii="Times New Roman" w:eastAsia="Times New Roman" w:hAnsi="Times New Roman" w:cs="Times New Roman"/>
-          <w:sz w:val="28"/>
-          <w:szCs w:val="28"/>
-          <w:lang w:eastAsia="ru-RU"/>
-        </w:rPr>
-        <w:t>Исследование RC-фильтров нижних и верхних частот во временной и частотной областях.</w:t>
+          <w:lang w:val="ru" w:eastAsia="ru-RU"/>
+        </w:rPr>
+      </w:pPr>
+      <w:r>
+        <w:rPr>
+          <w:rFonts w:ascii="Times New Roman" w:eastAsia="Times New Roman" w:hAnsi="Times New Roman" w:cs="Times New Roman"/>
+          <w:sz w:val="28"/>
+          <w:szCs w:val="28"/>
+          <w:lang w:val="ru" w:eastAsia="ru-RU"/>
+        </w:rPr>
+        <w:t xml:space="preserve">Ознакомиться с принципами работы полупроводниковых диодов и экспериментально исследовать их основные характеристики на примере схем однополупериодного и </w:t>
+      </w:r>
+      <w:proofErr w:type="spellStart"/>
+      <w:r>
+        <w:rPr>
+          <w:rFonts w:ascii="Times New Roman" w:eastAsia="Times New Roman" w:hAnsi="Times New Roman" w:cs="Times New Roman"/>
+          <w:sz w:val="28"/>
+          <w:szCs w:val="28"/>
+          <w:lang w:val="ru" w:eastAsia="ru-RU"/>
+        </w:rPr>
+        <w:t>двухполупериодного</w:t>
+      </w:r>
+      <w:proofErr w:type="spellEnd"/>
+      <w:r>
+        <w:rPr>
+          <w:rFonts w:ascii="Times New Roman" w:eastAsia="Times New Roman" w:hAnsi="Times New Roman" w:cs="Times New Roman"/>
+          <w:sz w:val="28"/>
+          <w:szCs w:val="28"/>
+          <w:lang w:val="ru" w:eastAsia="ru-RU"/>
+        </w:rPr>
+        <w:t xml:space="preserve"> выпрямителей. </w:t>
       </w:r>
     </w:p>
     <w:p>
@@ -1138,204 +1158,11 @@
         <w:jc w:val="both"/>
         <w:rPr>
           <w:rFonts w:ascii="Times New Roman" w:eastAsia="Times New Roman" w:hAnsi="Times New Roman" w:cs="Times New Roman"/>
-          <w:b/>
-          <w:sz w:val="28"/>
-          <w:szCs w:val="28"/>
-          <w:lang w:eastAsia="ru-RU"/>
-        </w:rPr>
-      </w:pPr>
-      <w:r>
-        <w:rPr>
-          <w:rFonts w:ascii="Times New Roman" w:eastAsia="Times New Roman" w:hAnsi="Times New Roman" w:cs="Times New Roman"/>
-          <w:b/>
-          <w:sz w:val="28"/>
-          <w:szCs w:val="28"/>
-          <w:lang w:eastAsia="ru-RU"/>
-        </w:rPr>
-        <w:t>Задачи</w:t>
-      </w:r>
-    </w:p>
-    <w:p>
-      <w:pPr>
-        <w:spacing w:after="0" w:line="360" w:lineRule="auto"/>
-        <w:ind w:firstLine="709"/>
-        <w:rPr>
-          <w:rFonts w:ascii="Times New Roman" w:eastAsia="Times New Roman" w:hAnsi="Times New Roman" w:cs="Times New Roman"/>
-          <w:color w:val="000000"/>
-          <w:sz w:val="27"/>
-          <w:szCs w:val="27"/>
-          <w:lang w:eastAsia="ru-RU"/>
-        </w:rPr>
-      </w:pPr>
-      <w:r>
-        <w:rPr>
-          <w:rFonts w:ascii="Times New Roman" w:eastAsia="Times New Roman" w:hAnsi="Times New Roman" w:cs="Times New Roman"/>
-          <w:color w:val="000000"/>
-          <w:sz w:val="27"/>
-          <w:szCs w:val="27"/>
-          <w:lang w:eastAsia="ru-RU"/>
-        </w:rPr>
-        <w:t xml:space="preserve">1) построить компьютерные модели RC-фильтров нижних и верхних частот в среде NI </w:t>
-      </w:r>
-      <w:proofErr w:type="spellStart"/>
-      <w:r>
-        <w:rPr>
-          <w:rFonts w:ascii="Times New Roman" w:eastAsia="Times New Roman" w:hAnsi="Times New Roman" w:cs="Times New Roman"/>
-          <w:color w:val="000000"/>
-          <w:sz w:val="27"/>
-          <w:szCs w:val="27"/>
-          <w:lang w:eastAsia="ru-RU"/>
-        </w:rPr>
-        <w:t>Multisim</w:t>
-      </w:r>
-      <w:proofErr w:type="spellEnd"/>
-      <w:r>
-        <w:rPr>
-          <w:rFonts w:ascii="Times New Roman" w:eastAsia="Times New Roman" w:hAnsi="Times New Roman" w:cs="Times New Roman"/>
-          <w:color w:val="000000"/>
-          <w:sz w:val="27"/>
-          <w:szCs w:val="27"/>
-          <w:lang w:eastAsia="ru-RU"/>
-        </w:rPr>
-        <w:t xml:space="preserve">; </w:t>
-      </w:r>
-    </w:p>
-    <w:p>
-      <w:pPr>
-        <w:spacing w:after="0" w:line="360" w:lineRule="auto"/>
-        <w:ind w:firstLine="709"/>
-        <w:rPr>
-          <w:rFonts w:ascii="Times New Roman" w:eastAsia="Times New Roman" w:hAnsi="Times New Roman" w:cs="Times New Roman"/>
-          <w:color w:val="000000"/>
-          <w:sz w:val="27"/>
-          <w:szCs w:val="27"/>
-          <w:lang w:eastAsia="ru-RU"/>
-        </w:rPr>
-      </w:pPr>
-      <w:r>
-        <w:rPr>
-          <w:rFonts w:ascii="Times New Roman" w:eastAsia="Times New Roman" w:hAnsi="Times New Roman" w:cs="Times New Roman"/>
-          <w:color w:val="000000"/>
-          <w:sz w:val="27"/>
-          <w:szCs w:val="27"/>
-          <w:lang w:eastAsia="ru-RU"/>
-        </w:rPr>
-        <w:t>2) исследовать реакцию моделей при подаче на их вход различных гармонических сигналов с помощью виртуального осциллографа;</w:t>
-      </w:r>
-    </w:p>
-    <w:p>
-      <w:pPr>
-        <w:spacing w:after="0" w:line="360" w:lineRule="auto"/>
-        <w:ind w:firstLine="709"/>
-        <w:rPr>
-          <w:rFonts w:ascii="Times New Roman" w:eastAsia="Times New Roman" w:hAnsi="Times New Roman" w:cs="Times New Roman"/>
-          <w:color w:val="000000"/>
-          <w:sz w:val="27"/>
-          <w:szCs w:val="27"/>
-          <w:lang w:eastAsia="ru-RU"/>
-        </w:rPr>
-      </w:pPr>
-      <w:r>
-        <w:rPr>
-          <w:rFonts w:ascii="Times New Roman" w:eastAsia="Times New Roman" w:hAnsi="Times New Roman" w:cs="Times New Roman"/>
-          <w:color w:val="000000"/>
-          <w:sz w:val="27"/>
-          <w:szCs w:val="27"/>
-          <w:lang w:eastAsia="ru-RU"/>
-        </w:rPr>
-        <w:t xml:space="preserve">3) построить амплитудно-частотные характеристики (АЧХ) и </w:t>
-      </w:r>
-      <w:proofErr w:type="spellStart"/>
-      <w:r>
-        <w:rPr>
-          <w:rFonts w:ascii="Times New Roman" w:eastAsia="Times New Roman" w:hAnsi="Times New Roman" w:cs="Times New Roman"/>
-          <w:color w:val="000000"/>
-          <w:sz w:val="27"/>
-          <w:szCs w:val="27"/>
-          <w:lang w:eastAsia="ru-RU"/>
-        </w:rPr>
-        <w:t>фазо</w:t>
-      </w:r>
-      <w:proofErr w:type="spellEnd"/>
-      <w:r>
-        <w:rPr>
-          <w:rFonts w:ascii="Times New Roman" w:eastAsia="Times New Roman" w:hAnsi="Times New Roman" w:cs="Times New Roman"/>
-          <w:color w:val="000000"/>
-          <w:sz w:val="27"/>
-          <w:szCs w:val="27"/>
-          <w:lang w:eastAsia="ru-RU"/>
-        </w:rPr>
-        <w:t>-частотные характеристики (ФЧХ) моделей с помощью виртуального плоттера Боде;</w:t>
-      </w:r>
-    </w:p>
-    <w:p>
-      <w:pPr>
-        <w:spacing w:after="0" w:line="360" w:lineRule="auto"/>
-        <w:ind w:firstLine="709"/>
-        <w:rPr>
-          <w:rFonts w:ascii="Times New Roman" w:eastAsia="Times New Roman" w:hAnsi="Times New Roman" w:cs="Times New Roman"/>
-          <w:color w:val="000000"/>
-          <w:sz w:val="27"/>
-          <w:szCs w:val="27"/>
-          <w:lang w:eastAsia="ru-RU"/>
-        </w:rPr>
-      </w:pPr>
-      <w:r>
-        <w:rPr>
-          <w:rFonts w:ascii="Times New Roman" w:eastAsia="Times New Roman" w:hAnsi="Times New Roman" w:cs="Times New Roman"/>
-          <w:color w:val="000000"/>
-          <w:sz w:val="27"/>
-          <w:szCs w:val="27"/>
-          <w:lang w:eastAsia="ru-RU"/>
-        </w:rPr>
-        <w:t>4) сконструировать схемы RC-фильтров нижних и верхних частот из реальных компонентов на макетной плате учебной станции NI ELVIS;</w:t>
-      </w:r>
-    </w:p>
-    <w:p>
-      <w:pPr>
-        <w:spacing w:after="0" w:line="360" w:lineRule="auto"/>
-        <w:ind w:firstLine="709"/>
-        <w:rPr>
-          <w:rFonts w:ascii="Times New Roman" w:eastAsia="Times New Roman" w:hAnsi="Times New Roman" w:cs="Times New Roman"/>
-          <w:color w:val="000000"/>
-          <w:sz w:val="27"/>
-          <w:szCs w:val="27"/>
-          <w:lang w:eastAsia="ru-RU"/>
-        </w:rPr>
-      </w:pPr>
-      <w:r>
-        <w:rPr>
-          <w:rFonts w:ascii="Times New Roman" w:eastAsia="Times New Roman" w:hAnsi="Times New Roman" w:cs="Times New Roman"/>
-          <w:color w:val="000000"/>
-          <w:sz w:val="27"/>
-          <w:szCs w:val="27"/>
-          <w:lang w:eastAsia="ru-RU"/>
-        </w:rPr>
-        <w:t>5) повторить со схемами RC-фильтров пункты 2 и 3 используя осциллограф и плоттер Боде учебной станции NI ELVIS;</w:t>
-      </w:r>
-    </w:p>
-    <w:p>
-      <w:pPr>
-        <w:spacing w:after="0" w:line="360" w:lineRule="auto"/>
-        <w:ind w:firstLine="709"/>
-        <w:rPr>
-          <w:rFonts w:ascii="Times New Roman" w:eastAsia="Times New Roman" w:hAnsi="Times New Roman" w:cs="Times New Roman"/>
-          <w:b/>
-          <w:sz w:val="28"/>
-          <w:szCs w:val="28"/>
-          <w:lang w:eastAsia="ru-RU"/>
-        </w:rPr>
-      </w:pPr>
-      <w:r>
-        <w:rPr>
-          <w:rFonts w:ascii="Times New Roman" w:eastAsia="Times New Roman" w:hAnsi="Times New Roman" w:cs="Times New Roman"/>
-          <w:color w:val="000000"/>
-          <w:sz w:val="27"/>
-          <w:szCs w:val="27"/>
-          <w:lang w:eastAsia="ru-RU"/>
-        </w:rPr>
-        <w:t>6) сравнить характеристики компьютерных моделей и сконструированных схем и сделать выводы по проделанной работе.</w:t>
-      </w:r>
+          <w:sz w:val="28"/>
+          <w:szCs w:val="28"/>
+          <w:lang w:val="ru" w:eastAsia="ru-RU"/>
+        </w:rPr>
+      </w:pPr>
     </w:p>
     <w:p>
       <w:pPr>
@@ -1358,6 +1185,362 @@
           <w:szCs w:val="28"/>
           <w:lang w:eastAsia="ru-RU"/>
         </w:rPr>
+        <w:t>Задачи</w:t>
+      </w:r>
+    </w:p>
+    <w:p>
+      <w:pPr>
+        <w:spacing w:after="0" w:line="360" w:lineRule="auto"/>
+        <w:ind w:firstLine="709"/>
+        <w:rPr>
+          <w:rFonts w:ascii="Times New Roman" w:eastAsia="Times New Roman" w:hAnsi="Times New Roman" w:cs="Times New Roman"/>
+          <w:bCs/>
+          <w:sz w:val="28"/>
+          <w:szCs w:val="28"/>
+          <w:lang w:val="ru" w:eastAsia="ru-RU"/>
+        </w:rPr>
+      </w:pPr>
+      <w:r>
+        <w:rPr>
+          <w:rFonts w:ascii="Times New Roman" w:eastAsia="Times New Roman" w:hAnsi="Times New Roman" w:cs="Times New Roman"/>
+          <w:bCs/>
+          <w:sz w:val="28"/>
+          <w:szCs w:val="28"/>
+          <w:lang w:val="ru" w:eastAsia="ru-RU"/>
+        </w:rPr>
+        <w:t xml:space="preserve">1) построить компьютерные модели однополупериодного и </w:t>
+      </w:r>
+      <w:proofErr w:type="spellStart"/>
+      <w:r>
+        <w:rPr>
+          <w:rFonts w:ascii="Times New Roman" w:eastAsia="Times New Roman" w:hAnsi="Times New Roman" w:cs="Times New Roman"/>
+          <w:bCs/>
+          <w:sz w:val="28"/>
+          <w:szCs w:val="28"/>
+          <w:lang w:val="ru" w:eastAsia="ru-RU"/>
+        </w:rPr>
+        <w:t>двухполупериодного</w:t>
+      </w:r>
+      <w:proofErr w:type="spellEnd"/>
+      <w:r>
+        <w:rPr>
+          <w:rFonts w:ascii="Times New Roman" w:eastAsia="Times New Roman" w:hAnsi="Times New Roman" w:cs="Times New Roman"/>
+          <w:bCs/>
+          <w:sz w:val="28"/>
+          <w:szCs w:val="28"/>
+          <w:lang w:val="ru" w:eastAsia="ru-RU"/>
+        </w:rPr>
+        <w:t xml:space="preserve"> выпрямителей в среде NI </w:t>
+      </w:r>
+      <w:proofErr w:type="spellStart"/>
+      <w:r>
+        <w:rPr>
+          <w:rFonts w:ascii="Times New Roman" w:eastAsia="Times New Roman" w:hAnsi="Times New Roman" w:cs="Times New Roman"/>
+          <w:bCs/>
+          <w:sz w:val="28"/>
+          <w:szCs w:val="28"/>
+          <w:lang w:val="ru" w:eastAsia="ru-RU"/>
+        </w:rPr>
+        <w:t>Multisim</w:t>
+      </w:r>
+      <w:proofErr w:type="spellEnd"/>
+      <w:r>
+        <w:rPr>
+          <w:rFonts w:ascii="Times New Roman" w:eastAsia="Times New Roman" w:hAnsi="Times New Roman" w:cs="Times New Roman"/>
+          <w:bCs/>
+          <w:sz w:val="28"/>
+          <w:szCs w:val="28"/>
+          <w:lang w:val="ru" w:eastAsia="ru-RU"/>
+        </w:rPr>
+        <w:t xml:space="preserve">; </w:t>
+      </w:r>
+      <w:r>
+        <w:rPr>
+          <w:rFonts w:ascii="Times New Roman" w:eastAsia="Times New Roman" w:hAnsi="Times New Roman" w:cs="Times New Roman"/>
+          <w:bCs/>
+          <w:sz w:val="28"/>
+          <w:szCs w:val="28"/>
+          <w:lang w:val="ru" w:eastAsia="ru-RU"/>
+        </w:rPr>
+        <w:br/>
+        <w:t xml:space="preserve"> </w:t>
+      </w:r>
+      <w:r>
+        <w:rPr>
+          <w:rFonts w:ascii="Times New Roman" w:eastAsia="Times New Roman" w:hAnsi="Times New Roman" w:cs="Times New Roman"/>
+          <w:bCs/>
+          <w:sz w:val="28"/>
+          <w:szCs w:val="28"/>
+          <w:lang w:val="ru" w:eastAsia="ru-RU"/>
+        </w:rPr>
+        <w:tab/>
+      </w:r>
+      <w:r>
+        <w:rPr>
+          <w:rFonts w:ascii="Times New Roman" w:eastAsia="Times New Roman" w:hAnsi="Times New Roman" w:cs="Times New Roman"/>
+          <w:bCs/>
+          <w:sz w:val="28"/>
+          <w:szCs w:val="28"/>
+          <w:lang w:val="ru" w:eastAsia="ru-RU"/>
+        </w:rPr>
+        <w:t xml:space="preserve">2) исследовать реакцию моделей при подаче на их вход синусоидального сигнала с помощью виртуального осциллографа; </w:t>
+      </w:r>
+      <w:r>
+        <w:rPr>
+          <w:rFonts w:ascii="Times New Roman" w:eastAsia="Times New Roman" w:hAnsi="Times New Roman" w:cs="Times New Roman"/>
+          <w:bCs/>
+          <w:sz w:val="28"/>
+          <w:szCs w:val="28"/>
+          <w:lang w:val="ru" w:eastAsia="ru-RU"/>
+        </w:rPr>
+        <w:br/>
+        <w:t xml:space="preserve"> </w:t>
+      </w:r>
+      <w:r>
+        <w:rPr>
+          <w:rFonts w:ascii="Times New Roman" w:eastAsia="Times New Roman" w:hAnsi="Times New Roman" w:cs="Times New Roman"/>
+          <w:bCs/>
+          <w:sz w:val="28"/>
+          <w:szCs w:val="28"/>
+          <w:lang w:val="ru" w:eastAsia="ru-RU"/>
+        </w:rPr>
+        <w:tab/>
+      </w:r>
+      <w:r>
+        <w:rPr>
+          <w:rFonts w:ascii="Times New Roman" w:eastAsia="Times New Roman" w:hAnsi="Times New Roman" w:cs="Times New Roman"/>
+          <w:bCs/>
+          <w:sz w:val="28"/>
+          <w:szCs w:val="28"/>
+          <w:lang w:val="ru" w:eastAsia="ru-RU"/>
+        </w:rPr>
+        <w:t xml:space="preserve">3) модифицировать схему </w:t>
+      </w:r>
+      <w:proofErr w:type="spellStart"/>
+      <w:r>
+        <w:rPr>
+          <w:rFonts w:ascii="Times New Roman" w:eastAsia="Times New Roman" w:hAnsi="Times New Roman" w:cs="Times New Roman"/>
+          <w:bCs/>
+          <w:sz w:val="28"/>
+          <w:szCs w:val="28"/>
+          <w:lang w:val="ru" w:eastAsia="ru-RU"/>
+        </w:rPr>
+        <w:t>двухполупериодного</w:t>
+      </w:r>
+      <w:proofErr w:type="spellEnd"/>
+      <w:r>
+        <w:rPr>
+          <w:rFonts w:ascii="Times New Roman" w:eastAsia="Times New Roman" w:hAnsi="Times New Roman" w:cs="Times New Roman"/>
+          <w:bCs/>
+          <w:sz w:val="28"/>
+          <w:szCs w:val="28"/>
+          <w:lang w:val="ru" w:eastAsia="ru-RU"/>
+        </w:rPr>
+        <w:t xml:space="preserve"> выпрямителя путем включения в цепь фильтра нижних частот, повторить пункт 2; </w:t>
+      </w:r>
+      <w:r>
+        <w:rPr>
+          <w:rFonts w:ascii="Times New Roman" w:eastAsia="Times New Roman" w:hAnsi="Times New Roman" w:cs="Times New Roman"/>
+          <w:bCs/>
+          <w:sz w:val="28"/>
+          <w:szCs w:val="28"/>
+          <w:lang w:val="ru" w:eastAsia="ru-RU"/>
+        </w:rPr>
+        <w:br/>
+        <w:t xml:space="preserve"> </w:t>
+      </w:r>
+      <w:r>
+        <w:rPr>
+          <w:rFonts w:ascii="Times New Roman" w:eastAsia="Times New Roman" w:hAnsi="Times New Roman" w:cs="Times New Roman"/>
+          <w:bCs/>
+          <w:sz w:val="28"/>
+          <w:szCs w:val="28"/>
+          <w:lang w:val="ru" w:eastAsia="ru-RU"/>
+        </w:rPr>
+        <w:tab/>
+      </w:r>
+      <w:r>
+        <w:rPr>
+          <w:rFonts w:ascii="Times New Roman" w:eastAsia="Times New Roman" w:hAnsi="Times New Roman" w:cs="Times New Roman"/>
+          <w:bCs/>
+          <w:sz w:val="28"/>
+          <w:szCs w:val="28"/>
+          <w:lang w:val="ru" w:eastAsia="ru-RU"/>
+        </w:rPr>
+        <w:t xml:space="preserve">4) собрать схемы однополупериодного и </w:t>
+      </w:r>
+      <w:proofErr w:type="spellStart"/>
+      <w:r>
+        <w:rPr>
+          <w:rFonts w:ascii="Times New Roman" w:eastAsia="Times New Roman" w:hAnsi="Times New Roman" w:cs="Times New Roman"/>
+          <w:bCs/>
+          <w:sz w:val="28"/>
+          <w:szCs w:val="28"/>
+          <w:lang w:val="ru" w:eastAsia="ru-RU"/>
+        </w:rPr>
+        <w:t>двухполупериодного</w:t>
+      </w:r>
+      <w:proofErr w:type="spellEnd"/>
+      <w:r>
+        <w:rPr>
+          <w:rFonts w:ascii="Times New Roman" w:eastAsia="Times New Roman" w:hAnsi="Times New Roman" w:cs="Times New Roman"/>
+          <w:bCs/>
+          <w:sz w:val="28"/>
+          <w:szCs w:val="28"/>
+          <w:lang w:val="ru" w:eastAsia="ru-RU"/>
+        </w:rPr>
+        <w:t xml:space="preserve"> выпрямителей из реальных компонентов на макетной плате учебной станции NI ELVIS; </w:t>
+      </w:r>
+      <w:r>
+        <w:rPr>
+          <w:rFonts w:ascii="Times New Roman" w:eastAsia="Times New Roman" w:hAnsi="Times New Roman" w:cs="Times New Roman"/>
+          <w:bCs/>
+          <w:sz w:val="28"/>
+          <w:szCs w:val="28"/>
+          <w:lang w:val="ru" w:eastAsia="ru-RU"/>
+        </w:rPr>
+        <w:br/>
+        <w:t xml:space="preserve"> </w:t>
+      </w:r>
+      <w:r>
+        <w:rPr>
+          <w:rFonts w:ascii="Times New Roman" w:eastAsia="Times New Roman" w:hAnsi="Times New Roman" w:cs="Times New Roman"/>
+          <w:bCs/>
+          <w:sz w:val="28"/>
+          <w:szCs w:val="28"/>
+          <w:lang w:val="ru" w:eastAsia="ru-RU"/>
+        </w:rPr>
+        <w:tab/>
+      </w:r>
+      <w:r>
+        <w:rPr>
+          <w:rFonts w:ascii="Times New Roman" w:eastAsia="Times New Roman" w:hAnsi="Times New Roman" w:cs="Times New Roman"/>
+          <w:bCs/>
+          <w:sz w:val="28"/>
+          <w:szCs w:val="28"/>
+          <w:lang w:val="ru" w:eastAsia="ru-RU"/>
+        </w:rPr>
+        <w:t xml:space="preserve">5) повторить пункты 2,3 со схемами однополупериодного и </w:t>
+      </w:r>
+      <w:proofErr w:type="spellStart"/>
+      <w:r>
+        <w:rPr>
+          <w:rFonts w:ascii="Times New Roman" w:eastAsia="Times New Roman" w:hAnsi="Times New Roman" w:cs="Times New Roman"/>
+          <w:bCs/>
+          <w:sz w:val="28"/>
+          <w:szCs w:val="28"/>
+          <w:lang w:val="ru" w:eastAsia="ru-RU"/>
+        </w:rPr>
+        <w:t>двухполупериодного</w:t>
+      </w:r>
+      <w:proofErr w:type="spellEnd"/>
+      <w:r>
+        <w:rPr>
+          <w:rFonts w:ascii="Times New Roman" w:eastAsia="Times New Roman" w:hAnsi="Times New Roman" w:cs="Times New Roman"/>
+          <w:bCs/>
+          <w:sz w:val="28"/>
+          <w:szCs w:val="28"/>
+          <w:lang w:val="ru" w:eastAsia="ru-RU"/>
+        </w:rPr>
+        <w:t xml:space="preserve"> выпрямителей, используя осциллограф учебной станции NI ELVIS; </w:t>
+      </w:r>
+      <w:r>
+        <w:rPr>
+          <w:rFonts w:ascii="Times New Roman" w:eastAsia="Times New Roman" w:hAnsi="Times New Roman" w:cs="Times New Roman"/>
+          <w:bCs/>
+          <w:sz w:val="28"/>
+          <w:szCs w:val="28"/>
+          <w:lang w:val="ru" w:eastAsia="ru-RU"/>
+        </w:rPr>
+        <w:br/>
+        <w:t xml:space="preserve"> </w:t>
+      </w:r>
+      <w:r>
+        <w:rPr>
+          <w:rFonts w:ascii="Times New Roman" w:eastAsia="Times New Roman" w:hAnsi="Times New Roman" w:cs="Times New Roman"/>
+          <w:bCs/>
+          <w:sz w:val="28"/>
+          <w:szCs w:val="28"/>
+          <w:lang w:val="ru" w:eastAsia="ru-RU"/>
+        </w:rPr>
+        <w:tab/>
+      </w:r>
+      <w:r>
+        <w:rPr>
+          <w:rFonts w:ascii="Times New Roman" w:eastAsia="Times New Roman" w:hAnsi="Times New Roman" w:cs="Times New Roman"/>
+          <w:bCs/>
+          <w:sz w:val="28"/>
+          <w:szCs w:val="28"/>
+          <w:lang w:val="ru" w:eastAsia="ru-RU"/>
+        </w:rPr>
+        <w:t xml:space="preserve">6) сравнить осциллограммы компьютерных моделей и сконструированных схем, проанализировать параметры выходного сигнала, сформировать рекомендации по выбору номинала конденсатора, используемого в качестве фильтра нижних частот; </w:t>
+      </w:r>
+      <w:r>
+        <w:rPr>
+          <w:rFonts w:ascii="Times New Roman" w:eastAsia="Times New Roman" w:hAnsi="Times New Roman" w:cs="Times New Roman"/>
+          <w:bCs/>
+          <w:sz w:val="28"/>
+          <w:szCs w:val="28"/>
+          <w:lang w:val="ru" w:eastAsia="ru-RU"/>
+        </w:rPr>
+        <w:br/>
+        <w:t xml:space="preserve"> </w:t>
+      </w:r>
+      <w:r>
+        <w:rPr>
+          <w:rFonts w:ascii="Times New Roman" w:eastAsia="Times New Roman" w:hAnsi="Times New Roman" w:cs="Times New Roman"/>
+          <w:bCs/>
+          <w:sz w:val="28"/>
+          <w:szCs w:val="28"/>
+          <w:lang w:val="ru" w:eastAsia="ru-RU"/>
+        </w:rPr>
+        <w:tab/>
+      </w:r>
+      <w:r>
+        <w:rPr>
+          <w:rFonts w:ascii="Times New Roman" w:eastAsia="Times New Roman" w:hAnsi="Times New Roman" w:cs="Times New Roman"/>
+          <w:bCs/>
+          <w:sz w:val="28"/>
+          <w:szCs w:val="28"/>
+          <w:lang w:val="ru" w:eastAsia="ru-RU"/>
+        </w:rPr>
+        <w:t>7) сделать выводы по проделанной работе.</w:t>
+      </w:r>
+    </w:p>
+    <w:p>
+      <w:pPr>
+        <w:spacing w:after="0" w:line="360" w:lineRule="auto"/>
+        <w:ind w:firstLine="709"/>
+        <w:rPr>
+          <w:rFonts w:ascii="Times New Roman" w:eastAsia="Times New Roman" w:hAnsi="Times New Roman" w:cs="Times New Roman"/>
+          <w:b/>
+          <w:sz w:val="28"/>
+          <w:szCs w:val="28"/>
+          <w:lang w:val="ru" w:eastAsia="ru-RU"/>
+        </w:rPr>
+      </w:pPr>
+    </w:p>
+    <w:p>
+      <w:pPr>
+        <w:spacing w:after="0" w:line="360" w:lineRule="auto"/>
+        <w:ind w:firstLine="709"/>
+        <w:jc w:val="both"/>
+        <w:rPr>
+          <w:rFonts w:ascii="Times New Roman" w:eastAsia="Times New Roman" w:hAnsi="Times New Roman" w:cs="Times New Roman"/>
+          <w:b/>
+          <w:sz w:val="28"/>
+          <w:szCs w:val="28"/>
+          <w:lang w:eastAsia="ru-RU"/>
+        </w:rPr>
+      </w:pPr>
+      <w:r>
+        <w:rPr>
+          <w:rFonts w:ascii="Times New Roman" w:eastAsia="Times New Roman" w:hAnsi="Times New Roman" w:cs="Times New Roman"/>
+          <w:b/>
+          <w:sz w:val="28"/>
+          <w:szCs w:val="28"/>
+          <w:lang w:eastAsia="ru-RU"/>
+        </w:rPr>
         <w:t>Основные теоретические положения</w:t>
       </w:r>
     </w:p>
@@ -1400,6 +1583,7 @@
           <w:szCs w:val="28"/>
           <w:lang w:eastAsia="ru-RU"/>
         </w:rPr>
+        <w:lastRenderedPageBreak/>
         <w:t xml:space="preserve">Фильтр верхних частот (ФВЧ) — электронный или любой другой фильтр, пропускающий высокие частоты входного сигнала, при этом подавляя частоты сигнала ниже частоты среза. </w:t>
       </w:r>
     </w:p>
@@ -1460,17 +1644,7 @@
           <w:szCs w:val="28"/>
           <w:lang w:eastAsia="ru-RU"/>
         </w:rPr>
-        <w:t xml:space="preserve">Частота </w:t>
-      </w:r>
-      <w:r>
-        <w:rPr>
-          <w:rFonts w:ascii="Times New Roman" w:eastAsia="Times New Roman" w:hAnsi="Times New Roman" w:cs="Times New Roman"/>
-          <w:sz w:val="28"/>
-          <w:szCs w:val="28"/>
-          <w:lang w:eastAsia="ru-RU"/>
-        </w:rPr>
-        <w:lastRenderedPageBreak/>
-        <w:t>среза для используемых в лабораторной работе</w:t>
+        <w:t>Частота среза для используемых в лабораторной работе</w:t>
       </w:r>
       <w:r>
         <w:rPr>
@@ -2035,7 +2209,6 @@
           <w:szCs w:val="28"/>
           <w:lang w:eastAsia="ru-RU"/>
         </w:rPr>
-        <w:lastRenderedPageBreak/>
         <w:t>На рис.2 видны показания осциллографа, где голубым цветом обозначен входной сигнал, а красным выходной. Показания сняты при подаче на вход сигнала частотой в 3 кГц.</w:t>
       </w:r>
     </w:p>
@@ -2402,6 +2575,7 @@
           <w:szCs w:val="28"/>
           <w:lang w:eastAsia="ru-RU"/>
         </w:rPr>
+        <w:lastRenderedPageBreak/>
         <w:t xml:space="preserve">При подключении фильтров к источникам переменного напряжения на </w:t>
       </w:r>
       <w:proofErr w:type="spellStart"/>
@@ -2465,7 +2639,6 @@
           <w:lang w:eastAsia="ru-RU"/>
           <w14:ligatures w14:val="standardContextual"/>
         </w:rPr>
-        <w:lastRenderedPageBreak/>
         <w:drawing>
           <wp:inline distT="0" distB="0" distL="0" distR="0">
             <wp:extent cx="5806440" cy="2374349"/>
@@ -2664,6 +2837,7 @@
           <w:lang w:eastAsia="ru-RU"/>
           <w14:ligatures w14:val="standardContextual"/>
         </w:rPr>
+        <w:lastRenderedPageBreak/>
         <w:drawing>
           <wp:inline distT="0" distB="0" distL="0" distR="0">
             <wp:extent cx="5699167" cy="4120562"/>
@@ -4242,7 +4416,6 @@
   <w:style w:type="character" w:default="1" w:styleId="a0">
     <w:name w:val="Default Paragraph Font"/>
     <w:uiPriority w:val="1"/>
-    <w:semiHidden/>
     <w:unhideWhenUsed/>
   </w:style>
   <w:style w:type="table" w:default="1" w:styleId="a1">

</xml_diff>

<commit_message>
lab2: ni multisim schemes added + description
</commit_message>
<xml_diff>
--- a/shema_lab2.docx
+++ b/shema_lab2.docx
@@ -1720,7 +1720,7 @@
           <w:szCs w:val="28"/>
           <w:lang w:eastAsia="ru-RU"/>
         </w:rPr>
-        <w:t xml:space="preserve">На рис. 1 показана смоделированная схема фильтра низких частот в среде NI </w:t>
+        <w:t xml:space="preserve">В рамках лабораторной работы в среде NI </w:t>
       </w:r>
       <w:proofErr w:type="spellStart"/>
       <w:r>
@@ -1740,7 +1740,7 @@
           <w:szCs w:val="28"/>
           <w:lang w:eastAsia="ru-RU"/>
         </w:rPr>
-        <w:t xml:space="preserve">. Здесь R2 и C1- резистор (107 Ом) и конденсатор (4.7мкФ) соответственно. К выходу схемы подключены осциллограф и </w:t>
+        <w:t xml:space="preserve"> было проведено исследование влияния емкости сглаживающего конденсатора на качество выходного напряжения </w:t>
       </w:r>
       <w:proofErr w:type="spellStart"/>
       <w:r>
@@ -1750,7 +1750,7 @@
           <w:szCs w:val="28"/>
           <w:lang w:eastAsia="ru-RU"/>
         </w:rPr>
-        <w:t>Plotter</w:t>
+        <w:t>двухполупериодного</w:t>
       </w:r>
       <w:proofErr w:type="spellEnd"/>
       <w:r>
@@ -1760,7 +1760,7 @@
           <w:szCs w:val="28"/>
           <w:lang w:eastAsia="ru-RU"/>
         </w:rPr>
-        <w:t xml:space="preserve"> </w:t>
+        <w:t xml:space="preserve"> выпрямителя. Для этого были построены и смоделированы четыре схемы: базовая </w:t>
       </w:r>
       <w:proofErr w:type="spellStart"/>
       <w:r>
@@ -1770,7 +1770,7 @@
           <w:szCs w:val="28"/>
           <w:lang w:eastAsia="ru-RU"/>
         </w:rPr>
-        <w:t>Bode</w:t>
+        <w:t>двухполупериодная</w:t>
       </w:r>
       <w:proofErr w:type="spellEnd"/>
       <w:r>
@@ -1780,13 +1780,12 @@
           <w:szCs w:val="28"/>
           <w:lang w:eastAsia="ru-RU"/>
         </w:rPr>
-        <w:t>.</w:t>
-      </w:r>
-    </w:p>
-    <w:p>
-      <w:pPr>
-        <w:spacing w:after="0" w:line="360" w:lineRule="auto"/>
-        <w:ind w:firstLine="709"/>
+        <w:t xml:space="preserve"> (Рис. 1), её модификации с конденсатором малой емкости 2.2 мкФ (Рис. 2) и большой емкости 10 мкФ (Рис. 3), а также однополупериодный выпрямитель (Рис. 4) для сравнительного анализа.</w:t>
+      </w:r>
+    </w:p>
+    <w:p>
+      <w:pPr>
+        <w:spacing w:after="0" w:line="360" w:lineRule="auto"/>
         <w:jc w:val="center"/>
         <w:rPr>
           <w:rFonts w:ascii="Times New Roman" w:eastAsia="Times New Roman" w:hAnsi="Times New Roman" w:cs="Times New Roman"/>
@@ -1802,12 +1801,13 @@
           <w:sz w:val="28"/>
           <w:szCs w:val="28"/>
           <w:lang w:eastAsia="ru-RU"/>
+          <w14:ligatures w14:val="standardContextual"/>
         </w:rPr>
         <w:drawing>
-          <wp:inline distT="0" distB="0" distL="0" distR="0" wp14:anchorId="282DC83D" wp14:editId="7F679C1B">
-            <wp:extent cx="5034307" cy="2651760"/>
-            <wp:effectExtent l="0" t="0" r="0" b="2540"/>
-            <wp:docPr id="4" name="Рисунок 4"/>
+          <wp:inline distT="0" distB="0" distL="0" distR="0">
+            <wp:extent cx="4622104" cy="4313964"/>
+            <wp:effectExtent l="0" t="0" r="1270" b="4445"/>
+            <wp:docPr id="2085866403" name="Рисунок 3"/>
             <wp:cNvGraphicFramePr>
               <a:graphicFrameLocks xmlns:a="http://schemas.openxmlformats.org/drawingml/2006/main" noChangeAspect="1"/>
             </wp:cNvGraphicFramePr>
@@ -1815,10 +1815,8 @@
               <a:graphicData uri="http://schemas.openxmlformats.org/drawingml/2006/picture">
                 <pic:pic xmlns:pic="http://schemas.openxmlformats.org/drawingml/2006/picture">
                   <pic:nvPicPr>
-                    <pic:cNvPr id="4" name="Рисунок 4"/>
-                    <pic:cNvPicPr>
-                      <a:picLocks noChangeAspect="1" noChangeArrowheads="1"/>
-                    </pic:cNvPicPr>
+                    <pic:cNvPr id="2085866403" name="Рисунок 2085866403"/>
+                    <pic:cNvPicPr/>
                   </pic:nvPicPr>
                   <pic:blipFill>
                     <a:blip r:embed="rId5">
@@ -1832,18 +1830,14 @@
                       <a:fillRect/>
                     </a:stretch>
                   </pic:blipFill>
-                  <pic:spPr bwMode="auto">
+                  <pic:spPr>
                     <a:xfrm>
                       <a:off x="0" y="0"/>
-                      <a:ext cx="5074039" cy="2672688"/>
+                      <a:ext cx="4689745" cy="4377096"/>
                     </a:xfrm>
                     <a:prstGeom prst="rect">
                       <a:avLst/>
                     </a:prstGeom>
-                    <a:noFill/>
-                    <a:ln>
-                      <a:noFill/>
-                    </a:ln>
                   </pic:spPr>
                 </pic:pic>
               </a:graphicData>
@@ -1856,22 +1850,352 @@
       <w:pPr>
         <w:spacing w:after="0" w:line="360" w:lineRule="auto"/>
         <w:ind w:firstLine="709"/>
-        <w:jc w:val="center"/>
-        <w:rPr>
-          <w:rFonts w:ascii="Times New Roman" w:eastAsia="Times New Roman" w:hAnsi="Times New Roman" w:cs="Times New Roman"/>
-          <w:sz w:val="28"/>
-          <w:szCs w:val="28"/>
-          <w:lang w:eastAsia="ru-RU"/>
-        </w:rPr>
-      </w:pPr>
-      <w:r>
-        <w:rPr>
-          <w:rFonts w:ascii="Times New Roman" w:eastAsia="Times New Roman" w:hAnsi="Times New Roman" w:cs="Times New Roman"/>
-          <w:sz w:val="28"/>
-          <w:szCs w:val="28"/>
-          <w:lang w:eastAsia="ru-RU"/>
-        </w:rPr>
-        <w:t>Рисунок 1 – Схема фильтра низких частот</w:t>
+        <w:rPr>
+          <w:rFonts w:ascii="Times New Roman" w:eastAsia="Times New Roman" w:hAnsi="Times New Roman" w:cs="Times New Roman"/>
+          <w:sz w:val="28"/>
+          <w:szCs w:val="28"/>
+          <w:lang w:eastAsia="ru-RU"/>
+        </w:rPr>
+      </w:pPr>
+      <w:r>
+        <w:rPr>
+          <w:rFonts w:ascii="Times New Roman" w:eastAsia="Times New Roman" w:hAnsi="Times New Roman" w:cs="Times New Roman"/>
+          <w:sz w:val="28"/>
+          <w:szCs w:val="28"/>
+          <w:lang w:eastAsia="ru-RU"/>
+        </w:rPr>
+        <w:t xml:space="preserve">          </w:t>
+      </w:r>
+      <w:r>
+        <w:rPr>
+          <w:rFonts w:ascii="Times New Roman" w:eastAsia="Times New Roman" w:hAnsi="Times New Roman" w:cs="Times New Roman"/>
+          <w:sz w:val="28"/>
+          <w:szCs w:val="28"/>
+          <w:lang w:eastAsia="ru-RU"/>
+        </w:rPr>
+        <w:t xml:space="preserve">Рисунок </w:t>
+      </w:r>
+      <w:r>
+        <w:rPr>
+          <w:rFonts w:ascii="Times New Roman" w:eastAsia="Times New Roman" w:hAnsi="Times New Roman" w:cs="Times New Roman"/>
+          <w:sz w:val="28"/>
+          <w:szCs w:val="28"/>
+          <w:lang w:eastAsia="ru-RU"/>
+        </w:rPr>
+        <w:t>1</w:t>
+      </w:r>
+      <w:r>
+        <w:rPr>
+          <w:rFonts w:ascii="Times New Roman" w:eastAsia="Times New Roman" w:hAnsi="Times New Roman" w:cs="Times New Roman"/>
+          <w:sz w:val="28"/>
+          <w:szCs w:val="28"/>
+          <w:lang w:eastAsia="ru-RU"/>
+        </w:rPr>
+        <w:t xml:space="preserve"> – </w:t>
+      </w:r>
+      <w:proofErr w:type="spellStart"/>
+      <w:r>
+        <w:rPr>
+          <w:rFonts w:ascii="Times New Roman" w:eastAsia="Times New Roman" w:hAnsi="Times New Roman" w:cs="Times New Roman"/>
+          <w:sz w:val="28"/>
+          <w:szCs w:val="28"/>
+          <w:lang w:eastAsia="ru-RU"/>
+        </w:rPr>
+        <w:t>Двухполупериодный</w:t>
+      </w:r>
+      <w:proofErr w:type="spellEnd"/>
+      <w:r>
+        <w:rPr>
+          <w:rFonts w:ascii="Times New Roman" w:eastAsia="Times New Roman" w:hAnsi="Times New Roman" w:cs="Times New Roman"/>
+          <w:sz w:val="28"/>
+          <w:szCs w:val="28"/>
+          <w:lang w:eastAsia="ru-RU"/>
+        </w:rPr>
+        <w:t xml:space="preserve"> выпрямитель (базовая схема)</w:t>
+      </w:r>
+    </w:p>
+    <w:p>
+      <w:pPr>
+        <w:spacing w:after="0" w:line="360" w:lineRule="auto"/>
+        <w:jc w:val="center"/>
+        <w:rPr>
+          <w:rFonts w:ascii="Times New Roman" w:eastAsia="Times New Roman" w:hAnsi="Times New Roman" w:cs="Times New Roman"/>
+          <w:sz w:val="28"/>
+          <w:szCs w:val="28"/>
+          <w:lang w:eastAsia="ru-RU"/>
+        </w:rPr>
+      </w:pPr>
+      <w:r>
+        <w:rPr>
+          <w:rFonts w:ascii="Times New Roman" w:eastAsia="Times New Roman" w:hAnsi="Times New Roman" w:cs="Times New Roman"/>
+          <w:noProof/>
+          <w:sz w:val="28"/>
+          <w:szCs w:val="28"/>
+          <w:lang w:eastAsia="ru-RU"/>
+          <w14:ligatures w14:val="standardContextual"/>
+        </w:rPr>
+        <w:lastRenderedPageBreak/>
+        <w:drawing>
+          <wp:inline distT="0" distB="0" distL="0" distR="0">
+            <wp:extent cx="3870508" cy="3604448"/>
+            <wp:effectExtent l="0" t="0" r="3175" b="2540"/>
+            <wp:docPr id="1177529814" name="Рисунок 5"/>
+            <wp:cNvGraphicFramePr>
+              <a:graphicFrameLocks xmlns:a="http://schemas.openxmlformats.org/drawingml/2006/main" noChangeAspect="1"/>
+            </wp:cNvGraphicFramePr>
+            <a:graphic xmlns:a="http://schemas.openxmlformats.org/drawingml/2006/main">
+              <a:graphicData uri="http://schemas.openxmlformats.org/drawingml/2006/picture">
+                <pic:pic xmlns:pic="http://schemas.openxmlformats.org/drawingml/2006/picture">
+                  <pic:nvPicPr>
+                    <pic:cNvPr id="1177529814" name="Рисунок 1177529814"/>
+                    <pic:cNvPicPr/>
+                  </pic:nvPicPr>
+                  <pic:blipFill>
+                    <a:blip r:embed="rId6" cstate="print">
+                      <a:extLst>
+                        <a:ext uri="{28A0092B-C50C-407E-A947-70E740481C1C}">
+                          <a14:useLocalDpi xmlns:a14="http://schemas.microsoft.com/office/drawing/2010/main" val="0"/>
+                        </a:ext>
+                      </a:extLst>
+                    </a:blip>
+                    <a:stretch>
+                      <a:fillRect/>
+                    </a:stretch>
+                  </pic:blipFill>
+                  <pic:spPr>
+                    <a:xfrm>
+                      <a:off x="0" y="0"/>
+                      <a:ext cx="3905909" cy="3637416"/>
+                    </a:xfrm>
+                    <a:prstGeom prst="rect">
+                      <a:avLst/>
+                    </a:prstGeom>
+                  </pic:spPr>
+                </pic:pic>
+              </a:graphicData>
+            </a:graphic>
+          </wp:inline>
+        </w:drawing>
+      </w:r>
+    </w:p>
+    <w:p>
+      <w:pPr>
+        <w:spacing w:after="0" w:line="360" w:lineRule="auto"/>
+        <w:jc w:val="center"/>
+        <w:rPr>
+          <w:rFonts w:ascii="Times New Roman" w:eastAsia="Times New Roman" w:hAnsi="Times New Roman" w:cs="Times New Roman"/>
+          <w:sz w:val="28"/>
+          <w:szCs w:val="28"/>
+          <w:lang w:eastAsia="ru-RU"/>
+        </w:rPr>
+      </w:pPr>
+      <w:r>
+        <w:rPr>
+          <w:rFonts w:ascii="Times New Roman" w:eastAsia="Times New Roman" w:hAnsi="Times New Roman" w:cs="Times New Roman"/>
+          <w:sz w:val="28"/>
+          <w:szCs w:val="28"/>
+          <w:lang w:eastAsia="ru-RU"/>
+        </w:rPr>
+        <w:t xml:space="preserve">Рисунок </w:t>
+      </w:r>
+      <w:r>
+        <w:rPr>
+          <w:rFonts w:ascii="Times New Roman" w:eastAsia="Times New Roman" w:hAnsi="Times New Roman" w:cs="Times New Roman"/>
+          <w:sz w:val="28"/>
+          <w:szCs w:val="28"/>
+          <w:lang w:eastAsia="ru-RU"/>
+        </w:rPr>
+        <w:t>2</w:t>
+      </w:r>
+      <w:r>
+        <w:rPr>
+          <w:rFonts w:ascii="Times New Roman" w:eastAsia="Times New Roman" w:hAnsi="Times New Roman" w:cs="Times New Roman"/>
+          <w:sz w:val="28"/>
+          <w:szCs w:val="28"/>
+          <w:lang w:eastAsia="ru-RU"/>
+        </w:rPr>
+        <w:t xml:space="preserve"> – </w:t>
+      </w:r>
+      <w:proofErr w:type="spellStart"/>
+      <w:r>
+        <w:rPr>
+          <w:rFonts w:ascii="Times New Roman" w:eastAsia="Times New Roman" w:hAnsi="Times New Roman" w:cs="Times New Roman"/>
+          <w:sz w:val="28"/>
+          <w:szCs w:val="28"/>
+          <w:lang w:eastAsia="ru-RU"/>
+        </w:rPr>
+        <w:t>Двухполупериодный</w:t>
+      </w:r>
+      <w:proofErr w:type="spellEnd"/>
+      <w:r>
+        <w:rPr>
+          <w:rFonts w:ascii="Times New Roman" w:eastAsia="Times New Roman" w:hAnsi="Times New Roman" w:cs="Times New Roman"/>
+          <w:sz w:val="28"/>
+          <w:szCs w:val="28"/>
+          <w:lang w:eastAsia="ru-RU"/>
+        </w:rPr>
+        <w:t xml:space="preserve"> выпрямитель со сглаживающим конденсатором (С = 2.2 мкФ)</w:t>
+      </w:r>
+    </w:p>
+    <w:p>
+      <w:pPr>
+        <w:spacing w:after="0" w:line="360" w:lineRule="auto"/>
+        <w:jc w:val="center"/>
+        <w:rPr>
+          <w:rFonts w:ascii="Times New Roman" w:eastAsia="Times New Roman" w:hAnsi="Times New Roman" w:cs="Times New Roman"/>
+          <w:sz w:val="28"/>
+          <w:szCs w:val="28"/>
+          <w:lang w:eastAsia="ru-RU"/>
+        </w:rPr>
+      </w:pPr>
+    </w:p>
+    <w:p>
+      <w:pPr>
+        <w:spacing w:after="0" w:line="360" w:lineRule="auto"/>
+        <w:jc w:val="center"/>
+        <w:rPr>
+          <w:rFonts w:ascii="Times New Roman" w:eastAsia="Times New Roman" w:hAnsi="Times New Roman" w:cs="Times New Roman"/>
+          <w:sz w:val="28"/>
+          <w:szCs w:val="28"/>
+          <w:lang w:eastAsia="ru-RU"/>
+        </w:rPr>
+      </w:pPr>
+      <w:r>
+        <w:rPr>
+          <w:rFonts w:ascii="Times New Roman" w:eastAsia="Times New Roman" w:hAnsi="Times New Roman" w:cs="Times New Roman"/>
+          <w:noProof/>
+          <w:sz w:val="28"/>
+          <w:szCs w:val="28"/>
+          <w:lang w:eastAsia="ru-RU"/>
+          <w14:ligatures w14:val="standardContextual"/>
+        </w:rPr>
+        <w:drawing>
+          <wp:inline distT="0" distB="0" distL="0" distR="0">
+            <wp:extent cx="4020854" cy="3866190"/>
+            <wp:effectExtent l="0" t="0" r="5080" b="0"/>
+            <wp:docPr id="1892884506" name="Рисунок 4"/>
+            <wp:cNvGraphicFramePr>
+              <a:graphicFrameLocks xmlns:a="http://schemas.openxmlformats.org/drawingml/2006/main" noChangeAspect="1"/>
+            </wp:cNvGraphicFramePr>
+            <a:graphic xmlns:a="http://schemas.openxmlformats.org/drawingml/2006/main">
+              <a:graphicData uri="http://schemas.openxmlformats.org/drawingml/2006/picture">
+                <pic:pic xmlns:pic="http://schemas.openxmlformats.org/drawingml/2006/picture">
+                  <pic:nvPicPr>
+                    <pic:cNvPr id="1892884506" name="Рисунок 1892884506"/>
+                    <pic:cNvPicPr/>
+                  </pic:nvPicPr>
+                  <pic:blipFill>
+                    <a:blip r:embed="rId7" cstate="print">
+                      <a:extLst>
+                        <a:ext uri="{28A0092B-C50C-407E-A947-70E740481C1C}">
+                          <a14:useLocalDpi xmlns:a14="http://schemas.microsoft.com/office/drawing/2010/main" val="0"/>
+                        </a:ext>
+                      </a:extLst>
+                    </a:blip>
+                    <a:stretch>
+                      <a:fillRect/>
+                    </a:stretch>
+                  </pic:blipFill>
+                  <pic:spPr>
+                    <a:xfrm>
+                      <a:off x="0" y="0"/>
+                      <a:ext cx="4087540" cy="3930311"/>
+                    </a:xfrm>
+                    <a:prstGeom prst="rect">
+                      <a:avLst/>
+                    </a:prstGeom>
+                  </pic:spPr>
+                </pic:pic>
+              </a:graphicData>
+            </a:graphic>
+          </wp:inline>
+        </w:drawing>
+      </w:r>
+    </w:p>
+    <w:p>
+      <w:pPr>
+        <w:spacing w:after="0" w:line="360" w:lineRule="auto"/>
+        <w:jc w:val="center"/>
+        <w:rPr>
+          <w:rFonts w:ascii="Times New Roman" w:eastAsia="Times New Roman" w:hAnsi="Times New Roman" w:cs="Times New Roman"/>
+          <w:sz w:val="28"/>
+          <w:szCs w:val="28"/>
+          <w:lang w:eastAsia="ru-RU"/>
+        </w:rPr>
+      </w:pPr>
+      <w:r>
+        <w:rPr>
+          <w:rFonts w:ascii="Times New Roman" w:eastAsia="Times New Roman" w:hAnsi="Times New Roman" w:cs="Times New Roman"/>
+          <w:sz w:val="28"/>
+          <w:szCs w:val="28"/>
+          <w:lang w:eastAsia="ru-RU"/>
+        </w:rPr>
+        <w:t xml:space="preserve">Рисунок </w:t>
+      </w:r>
+      <w:r>
+        <w:rPr>
+          <w:rFonts w:ascii="Times New Roman" w:eastAsia="Times New Roman" w:hAnsi="Times New Roman" w:cs="Times New Roman"/>
+          <w:sz w:val="28"/>
+          <w:szCs w:val="28"/>
+          <w:lang w:eastAsia="ru-RU"/>
+        </w:rPr>
+        <w:t>3</w:t>
+      </w:r>
+      <w:r>
+        <w:rPr>
+          <w:rFonts w:ascii="Times New Roman" w:eastAsia="Times New Roman" w:hAnsi="Times New Roman" w:cs="Times New Roman"/>
+          <w:sz w:val="28"/>
+          <w:szCs w:val="28"/>
+          <w:lang w:eastAsia="ru-RU"/>
+        </w:rPr>
+        <w:t xml:space="preserve"> – </w:t>
+      </w:r>
+      <w:proofErr w:type="spellStart"/>
+      <w:r>
+        <w:rPr>
+          <w:rFonts w:ascii="Times New Roman" w:eastAsia="Times New Roman" w:hAnsi="Times New Roman" w:cs="Times New Roman"/>
+          <w:sz w:val="28"/>
+          <w:szCs w:val="28"/>
+          <w:lang w:eastAsia="ru-RU"/>
+        </w:rPr>
+        <w:t>Двухполупериодный</w:t>
+      </w:r>
+      <w:proofErr w:type="spellEnd"/>
+      <w:r>
+        <w:rPr>
+          <w:rFonts w:ascii="Times New Roman" w:eastAsia="Times New Roman" w:hAnsi="Times New Roman" w:cs="Times New Roman"/>
+          <w:sz w:val="28"/>
+          <w:szCs w:val="28"/>
+          <w:lang w:eastAsia="ru-RU"/>
+        </w:rPr>
+        <w:t xml:space="preserve"> выпрямитель</w:t>
+      </w:r>
+      <w:r>
+        <w:rPr>
+          <w:rFonts w:ascii="Times New Roman" w:eastAsia="Times New Roman" w:hAnsi="Times New Roman" w:cs="Times New Roman"/>
+          <w:sz w:val="28"/>
+          <w:szCs w:val="28"/>
+          <w:lang w:eastAsia="ru-RU"/>
+        </w:rPr>
+        <w:t xml:space="preserve"> со сглаживающим конденсатором (С = </w:t>
+      </w:r>
+      <w:r>
+        <w:rPr>
+          <w:rFonts w:ascii="Times New Roman" w:eastAsia="Times New Roman" w:hAnsi="Times New Roman" w:cs="Times New Roman"/>
+          <w:sz w:val="28"/>
+          <w:szCs w:val="28"/>
+          <w:lang w:eastAsia="ru-RU"/>
+        </w:rPr>
+        <w:t>10</w:t>
+      </w:r>
+      <w:r>
+        <w:rPr>
+          <w:rFonts w:ascii="Times New Roman" w:eastAsia="Times New Roman" w:hAnsi="Times New Roman" w:cs="Times New Roman"/>
+          <w:sz w:val="28"/>
+          <w:szCs w:val="28"/>
+          <w:lang w:eastAsia="ru-RU"/>
+        </w:rPr>
+        <w:t xml:space="preserve"> мкФ)</w:t>
       </w:r>
     </w:p>
     <w:p>
@@ -1889,19 +2213,156 @@
     <w:p>
       <w:pPr>
         <w:spacing w:after="0" w:line="360" w:lineRule="auto"/>
+        <w:jc w:val="center"/>
+        <w:rPr>
+          <w:rFonts w:ascii="Times New Roman" w:eastAsia="Times New Roman" w:hAnsi="Times New Roman" w:cs="Times New Roman"/>
+          <w:sz w:val="28"/>
+          <w:szCs w:val="28"/>
+          <w:lang w:eastAsia="ru-RU"/>
+        </w:rPr>
+      </w:pPr>
+      <w:r>
+        <w:rPr>
+          <w:rFonts w:ascii="Times New Roman" w:eastAsia="Times New Roman" w:hAnsi="Times New Roman" w:cs="Times New Roman"/>
+          <w:noProof/>
+          <w:sz w:val="28"/>
+          <w:szCs w:val="28"/>
+          <w:lang w:eastAsia="ru-RU"/>
+          <w14:ligatures w14:val="standardContextual"/>
+        </w:rPr>
+        <w:drawing>
+          <wp:inline distT="0" distB="0" distL="0" distR="0">
+            <wp:extent cx="4910203" cy="2902340"/>
+            <wp:effectExtent l="0" t="0" r="5080" b="6350"/>
+            <wp:docPr id="1150803205" name="Рисунок 1"/>
+            <wp:cNvGraphicFramePr>
+              <a:graphicFrameLocks xmlns:a="http://schemas.openxmlformats.org/drawingml/2006/main" noChangeAspect="1"/>
+            </wp:cNvGraphicFramePr>
+            <a:graphic xmlns:a="http://schemas.openxmlformats.org/drawingml/2006/main">
+              <a:graphicData uri="http://schemas.openxmlformats.org/drawingml/2006/picture">
+                <pic:pic xmlns:pic="http://schemas.openxmlformats.org/drawingml/2006/picture">
+                  <pic:nvPicPr>
+                    <pic:cNvPr id="1150803205" name="Рисунок 1150803205"/>
+                    <pic:cNvPicPr/>
+                  </pic:nvPicPr>
+                  <pic:blipFill>
+                    <a:blip r:embed="rId8">
+                      <a:extLst>
+                        <a:ext uri="{28A0092B-C50C-407E-A947-70E740481C1C}">
+                          <a14:useLocalDpi xmlns:a14="http://schemas.microsoft.com/office/drawing/2010/main" val="0"/>
+                        </a:ext>
+                      </a:extLst>
+                    </a:blip>
+                    <a:stretch>
+                      <a:fillRect/>
+                    </a:stretch>
+                  </pic:blipFill>
+                  <pic:spPr>
+                    <a:xfrm>
+                      <a:off x="0" y="0"/>
+                      <a:ext cx="5045187" cy="2982127"/>
+                    </a:xfrm>
+                    <a:prstGeom prst="rect">
+                      <a:avLst/>
+                    </a:prstGeom>
+                  </pic:spPr>
+                </pic:pic>
+              </a:graphicData>
+            </a:graphic>
+          </wp:inline>
+        </w:drawing>
+      </w:r>
+    </w:p>
+    <w:p>
+      <w:pPr>
+        <w:spacing w:after="0" w:line="360" w:lineRule="auto"/>
         <w:ind w:firstLine="709"/>
-        <w:rPr>
-          <w:rFonts w:ascii="Times New Roman" w:eastAsia="Times New Roman" w:hAnsi="Times New Roman" w:cs="Times New Roman"/>
-          <w:sz w:val="28"/>
-          <w:szCs w:val="28"/>
-          <w:lang w:eastAsia="ru-RU"/>
-        </w:rPr>
-      </w:pPr>
+        <w:jc w:val="center"/>
+        <w:rPr>
+          <w:rFonts w:ascii="Times New Roman" w:eastAsia="Times New Roman" w:hAnsi="Times New Roman" w:cs="Times New Roman"/>
+          <w:sz w:val="28"/>
+          <w:szCs w:val="28"/>
+          <w:lang w:eastAsia="ru-RU"/>
+        </w:rPr>
+      </w:pPr>
+      <w:r>
+        <w:rPr>
+          <w:rFonts w:ascii="Times New Roman" w:eastAsia="Times New Roman" w:hAnsi="Times New Roman" w:cs="Times New Roman"/>
+          <w:sz w:val="28"/>
+          <w:szCs w:val="28"/>
+          <w:lang w:eastAsia="ru-RU"/>
+        </w:rPr>
+        <w:t xml:space="preserve">Рисунок </w:t>
+      </w:r>
+      <w:r>
+        <w:rPr>
+          <w:rFonts w:ascii="Times New Roman" w:eastAsia="Times New Roman" w:hAnsi="Times New Roman" w:cs="Times New Roman"/>
+          <w:sz w:val="28"/>
+          <w:szCs w:val="28"/>
+          <w:lang w:eastAsia="ru-RU"/>
+        </w:rPr>
+        <w:t>4</w:t>
+      </w:r>
+      <w:r>
+        <w:rPr>
+          <w:rFonts w:ascii="Times New Roman" w:eastAsia="Times New Roman" w:hAnsi="Times New Roman" w:cs="Times New Roman"/>
+          <w:sz w:val="28"/>
+          <w:szCs w:val="28"/>
+          <w:lang w:eastAsia="ru-RU"/>
+        </w:rPr>
+        <w:t xml:space="preserve"> – </w:t>
+      </w:r>
+      <w:r>
+        <w:rPr>
+          <w:rFonts w:ascii="Times New Roman" w:eastAsia="Times New Roman" w:hAnsi="Times New Roman" w:cs="Times New Roman"/>
+          <w:sz w:val="28"/>
+          <w:szCs w:val="28"/>
+          <w:lang w:eastAsia="ru-RU"/>
+        </w:rPr>
+        <w:t>О</w:t>
+      </w:r>
+      <w:r>
+        <w:rPr>
+          <w:rFonts w:ascii="Times New Roman" w:eastAsia="Times New Roman" w:hAnsi="Times New Roman" w:cs="Times New Roman"/>
+          <w:sz w:val="28"/>
+          <w:szCs w:val="28"/>
+          <w:lang w:eastAsia="ru-RU"/>
+        </w:rPr>
+        <w:t>днополупериодн</w:t>
+      </w:r>
+      <w:r>
+        <w:rPr>
+          <w:rFonts w:ascii="Times New Roman" w:eastAsia="Times New Roman" w:hAnsi="Times New Roman" w:cs="Times New Roman"/>
+          <w:sz w:val="28"/>
+          <w:szCs w:val="28"/>
+          <w:lang w:eastAsia="ru-RU"/>
+        </w:rPr>
+        <w:t>ый</w:t>
+      </w:r>
+      <w:r>
+        <w:rPr>
+          <w:rFonts w:ascii="Times New Roman" w:eastAsia="Times New Roman" w:hAnsi="Times New Roman" w:cs="Times New Roman"/>
+          <w:sz w:val="28"/>
+          <w:szCs w:val="28"/>
+          <w:lang w:eastAsia="ru-RU"/>
+        </w:rPr>
+        <w:t xml:space="preserve"> выпрямител</w:t>
+      </w:r>
+      <w:r>
+        <w:rPr>
+          <w:rFonts w:ascii="Times New Roman" w:eastAsia="Times New Roman" w:hAnsi="Times New Roman" w:cs="Times New Roman"/>
+          <w:sz w:val="28"/>
+          <w:szCs w:val="28"/>
+          <w:lang w:eastAsia="ru-RU"/>
+        </w:rPr>
+        <w:t>ь</w:t>
+      </w:r>
     </w:p>
     <w:p>
       <w:pPr>
         <w:spacing w:after="0" w:line="360" w:lineRule="auto"/>
         <w:ind w:firstLine="709"/>
+        <w:jc w:val="center"/>
         <w:rPr>
           <w:rFonts w:ascii="Times New Roman" w:eastAsia="Times New Roman" w:hAnsi="Times New Roman" w:cs="Times New Roman"/>
           <w:sz w:val="28"/>
@@ -1914,6 +2375,7 @@
       <w:pPr>
         <w:spacing w:after="0" w:line="360" w:lineRule="auto"/>
         <w:ind w:firstLine="709"/>
+        <w:jc w:val="center"/>
         <w:rPr>
           <w:rFonts w:ascii="Times New Roman" w:eastAsia="Times New Roman" w:hAnsi="Times New Roman" w:cs="Times New Roman"/>
           <w:sz w:val="28"/>
@@ -1926,6 +2388,7 @@
       <w:pPr>
         <w:spacing w:after="0" w:line="360" w:lineRule="auto"/>
         <w:ind w:firstLine="709"/>
+        <w:jc w:val="center"/>
         <w:rPr>
           <w:rFonts w:ascii="Times New Roman" w:eastAsia="Times New Roman" w:hAnsi="Times New Roman" w:cs="Times New Roman"/>
           <w:sz w:val="28"/>
@@ -1938,6 +2401,7 @@
       <w:pPr>
         <w:spacing w:after="0" w:line="360" w:lineRule="auto"/>
         <w:ind w:firstLine="709"/>
+        <w:jc w:val="center"/>
         <w:rPr>
           <w:rFonts w:ascii="Times New Roman" w:eastAsia="Times New Roman" w:hAnsi="Times New Roman" w:cs="Times New Roman"/>
           <w:sz w:val="28"/>
@@ -1950,6 +2414,7 @@
       <w:pPr>
         <w:spacing w:after="0" w:line="360" w:lineRule="auto"/>
         <w:ind w:firstLine="709"/>
+        <w:jc w:val="center"/>
         <w:rPr>
           <w:rFonts w:ascii="Times New Roman" w:eastAsia="Times New Roman" w:hAnsi="Times New Roman" w:cs="Times New Roman"/>
           <w:sz w:val="28"/>
@@ -1962,6 +2427,7 @@
       <w:pPr>
         <w:spacing w:after="0" w:line="360" w:lineRule="auto"/>
         <w:ind w:firstLine="709"/>
+        <w:jc w:val="center"/>
         <w:rPr>
           <w:rFonts w:ascii="Times New Roman" w:eastAsia="Times New Roman" w:hAnsi="Times New Roman" w:cs="Times New Roman"/>
           <w:sz w:val="28"/>
@@ -1974,6 +2440,271 @@
       <w:pPr>
         <w:spacing w:after="0" w:line="360" w:lineRule="auto"/>
         <w:ind w:firstLine="709"/>
+        <w:jc w:val="center"/>
+        <w:rPr>
+          <w:rFonts w:ascii="Times New Roman" w:eastAsia="Times New Roman" w:hAnsi="Times New Roman" w:cs="Times New Roman"/>
+          <w:sz w:val="28"/>
+          <w:szCs w:val="28"/>
+          <w:lang w:eastAsia="ru-RU"/>
+        </w:rPr>
+      </w:pPr>
+    </w:p>
+    <w:p>
+      <w:pPr>
+        <w:spacing w:after="0" w:line="360" w:lineRule="auto"/>
+        <w:ind w:firstLine="709"/>
+        <w:jc w:val="center"/>
+        <w:rPr>
+          <w:rFonts w:ascii="Times New Roman" w:eastAsia="Times New Roman" w:hAnsi="Times New Roman" w:cs="Times New Roman"/>
+          <w:sz w:val="28"/>
+          <w:szCs w:val="28"/>
+          <w:lang w:eastAsia="ru-RU"/>
+        </w:rPr>
+      </w:pPr>
+    </w:p>
+    <w:p>
+      <w:pPr>
+        <w:spacing w:after="0" w:line="360" w:lineRule="auto"/>
+        <w:ind w:firstLine="709"/>
+        <w:jc w:val="center"/>
+        <w:rPr>
+          <w:rFonts w:ascii="Times New Roman" w:eastAsia="Times New Roman" w:hAnsi="Times New Roman" w:cs="Times New Roman"/>
+          <w:sz w:val="28"/>
+          <w:szCs w:val="28"/>
+          <w:lang w:eastAsia="ru-RU"/>
+        </w:rPr>
+      </w:pPr>
+    </w:p>
+    <w:p>
+      <w:pPr>
+        <w:spacing w:after="0" w:line="360" w:lineRule="auto"/>
+        <w:ind w:firstLine="709"/>
+        <w:jc w:val="center"/>
+        <w:rPr>
+          <w:rFonts w:ascii="Times New Roman" w:eastAsia="Times New Roman" w:hAnsi="Times New Roman" w:cs="Times New Roman"/>
+          <w:sz w:val="28"/>
+          <w:szCs w:val="28"/>
+          <w:lang w:eastAsia="ru-RU"/>
+        </w:rPr>
+      </w:pPr>
+    </w:p>
+    <w:p>
+      <w:pPr>
+        <w:spacing w:after="0" w:line="360" w:lineRule="auto"/>
+        <w:ind w:firstLine="709"/>
+        <w:jc w:val="center"/>
+        <w:rPr>
+          <w:rFonts w:ascii="Times New Roman" w:eastAsia="Times New Roman" w:hAnsi="Times New Roman" w:cs="Times New Roman"/>
+          <w:sz w:val="28"/>
+          <w:szCs w:val="28"/>
+          <w:lang w:eastAsia="ru-RU"/>
+        </w:rPr>
+      </w:pPr>
+    </w:p>
+    <w:p>
+      <w:pPr>
+        <w:spacing w:after="0" w:line="360" w:lineRule="auto"/>
+        <w:ind w:firstLine="709"/>
+        <w:jc w:val="center"/>
+        <w:rPr>
+          <w:rFonts w:ascii="Times New Roman" w:eastAsia="Times New Roman" w:hAnsi="Times New Roman" w:cs="Times New Roman"/>
+          <w:sz w:val="28"/>
+          <w:szCs w:val="28"/>
+          <w:lang w:eastAsia="ru-RU"/>
+        </w:rPr>
+      </w:pPr>
+    </w:p>
+    <w:p>
+      <w:pPr>
+        <w:spacing w:after="0" w:line="360" w:lineRule="auto"/>
+        <w:ind w:firstLine="709"/>
+        <w:jc w:val="center"/>
+        <w:rPr>
+          <w:rFonts w:ascii="Times New Roman" w:eastAsia="Times New Roman" w:hAnsi="Times New Roman" w:cs="Times New Roman"/>
+          <w:sz w:val="28"/>
+          <w:szCs w:val="28"/>
+          <w:lang w:eastAsia="ru-RU"/>
+        </w:rPr>
+      </w:pPr>
+    </w:p>
+    <w:p>
+      <w:pPr>
+        <w:spacing w:after="0" w:line="360" w:lineRule="auto"/>
+        <w:ind w:firstLine="709"/>
+        <w:jc w:val="center"/>
+        <w:rPr>
+          <w:rFonts w:ascii="Times New Roman" w:eastAsia="Times New Roman" w:hAnsi="Times New Roman" w:cs="Times New Roman"/>
+          <w:sz w:val="28"/>
+          <w:szCs w:val="28"/>
+          <w:lang w:eastAsia="ru-RU"/>
+        </w:rPr>
+      </w:pPr>
+    </w:p>
+    <w:p>
+      <w:pPr>
+        <w:spacing w:after="0" w:line="360" w:lineRule="auto"/>
+        <w:ind w:firstLine="709"/>
+        <w:jc w:val="center"/>
+        <w:rPr>
+          <w:rFonts w:ascii="Times New Roman" w:eastAsia="Times New Roman" w:hAnsi="Times New Roman" w:cs="Times New Roman"/>
+          <w:sz w:val="28"/>
+          <w:szCs w:val="28"/>
+          <w:lang w:eastAsia="ru-RU"/>
+        </w:rPr>
+      </w:pPr>
+    </w:p>
+    <w:p>
+      <w:pPr>
+        <w:spacing w:after="0" w:line="360" w:lineRule="auto"/>
+        <w:ind w:firstLine="709"/>
+        <w:jc w:val="center"/>
+        <w:rPr>
+          <w:rFonts w:ascii="Times New Roman" w:eastAsia="Times New Roman" w:hAnsi="Times New Roman" w:cs="Times New Roman"/>
+          <w:sz w:val="28"/>
+          <w:szCs w:val="28"/>
+          <w:lang w:eastAsia="ru-RU"/>
+        </w:rPr>
+      </w:pPr>
+    </w:p>
+    <w:p>
+      <w:pPr>
+        <w:spacing w:after="0" w:line="360" w:lineRule="auto"/>
+        <w:ind w:firstLine="709"/>
+        <w:jc w:val="center"/>
+        <w:rPr>
+          <w:rFonts w:ascii="Times New Roman" w:eastAsia="Times New Roman" w:hAnsi="Times New Roman" w:cs="Times New Roman"/>
+          <w:sz w:val="28"/>
+          <w:szCs w:val="28"/>
+          <w:lang w:eastAsia="ru-RU"/>
+        </w:rPr>
+      </w:pPr>
+    </w:p>
+    <w:p>
+      <w:pPr>
+        <w:spacing w:after="0" w:line="360" w:lineRule="auto"/>
+        <w:ind w:firstLine="709"/>
+        <w:jc w:val="center"/>
+        <w:rPr>
+          <w:rFonts w:ascii="Times New Roman" w:eastAsia="Times New Roman" w:hAnsi="Times New Roman" w:cs="Times New Roman"/>
+          <w:sz w:val="28"/>
+          <w:szCs w:val="28"/>
+          <w:lang w:eastAsia="ru-RU"/>
+        </w:rPr>
+      </w:pPr>
+    </w:p>
+    <w:p>
+      <w:pPr>
+        <w:spacing w:after="0" w:line="360" w:lineRule="auto"/>
+        <w:ind w:firstLine="709"/>
+        <w:jc w:val="center"/>
+        <w:rPr>
+          <w:rFonts w:ascii="Times New Roman" w:eastAsia="Times New Roman" w:hAnsi="Times New Roman" w:cs="Times New Roman"/>
+          <w:sz w:val="28"/>
+          <w:szCs w:val="28"/>
+          <w:lang w:eastAsia="ru-RU"/>
+        </w:rPr>
+      </w:pPr>
+    </w:p>
+    <w:p>
+      <w:pPr>
+        <w:spacing w:after="0" w:line="360" w:lineRule="auto"/>
+        <w:ind w:firstLine="709"/>
+        <w:rPr>
+          <w:rFonts w:ascii="Times New Roman" w:eastAsia="Times New Roman" w:hAnsi="Times New Roman" w:cs="Times New Roman"/>
+          <w:sz w:val="28"/>
+          <w:szCs w:val="28"/>
+          <w:lang w:eastAsia="ru-RU"/>
+        </w:rPr>
+      </w:pPr>
+    </w:p>
+    <w:p>
+      <w:pPr>
+        <w:spacing w:after="0" w:line="360" w:lineRule="auto"/>
+        <w:ind w:firstLine="709"/>
+        <w:rPr>
+          <w:rFonts w:ascii="Times New Roman" w:eastAsia="Times New Roman" w:hAnsi="Times New Roman" w:cs="Times New Roman"/>
+          <w:sz w:val="28"/>
+          <w:szCs w:val="28"/>
+          <w:lang w:eastAsia="ru-RU"/>
+        </w:rPr>
+      </w:pPr>
+    </w:p>
+    <w:p>
+      <w:pPr>
+        <w:spacing w:after="0" w:line="360" w:lineRule="auto"/>
+        <w:ind w:firstLine="709"/>
+        <w:rPr>
+          <w:rFonts w:ascii="Times New Roman" w:eastAsia="Times New Roman" w:hAnsi="Times New Roman" w:cs="Times New Roman"/>
+          <w:sz w:val="28"/>
+          <w:szCs w:val="28"/>
+          <w:lang w:eastAsia="ru-RU"/>
+        </w:rPr>
+      </w:pPr>
+    </w:p>
+    <w:p>
+      <w:pPr>
+        <w:spacing w:after="0" w:line="360" w:lineRule="auto"/>
+        <w:ind w:firstLine="709"/>
+        <w:rPr>
+          <w:rFonts w:ascii="Times New Roman" w:eastAsia="Times New Roman" w:hAnsi="Times New Roman" w:cs="Times New Roman"/>
+          <w:sz w:val="28"/>
+          <w:szCs w:val="28"/>
+          <w:lang w:eastAsia="ru-RU"/>
+        </w:rPr>
+      </w:pPr>
+    </w:p>
+    <w:p>
+      <w:pPr>
+        <w:spacing w:after="0" w:line="360" w:lineRule="auto"/>
+        <w:ind w:firstLine="709"/>
+        <w:rPr>
+          <w:rFonts w:ascii="Times New Roman" w:eastAsia="Times New Roman" w:hAnsi="Times New Roman" w:cs="Times New Roman"/>
+          <w:sz w:val="28"/>
+          <w:szCs w:val="28"/>
+          <w:lang w:eastAsia="ru-RU"/>
+        </w:rPr>
+      </w:pPr>
+    </w:p>
+    <w:p>
+      <w:pPr>
+        <w:spacing w:after="0" w:line="360" w:lineRule="auto"/>
+        <w:ind w:firstLine="709"/>
+        <w:rPr>
+          <w:rFonts w:ascii="Times New Roman" w:eastAsia="Times New Roman" w:hAnsi="Times New Roman" w:cs="Times New Roman"/>
+          <w:sz w:val="28"/>
+          <w:szCs w:val="28"/>
+          <w:lang w:eastAsia="ru-RU"/>
+        </w:rPr>
+      </w:pPr>
+    </w:p>
+    <w:p>
+      <w:pPr>
+        <w:spacing w:after="0" w:line="360" w:lineRule="auto"/>
+        <w:ind w:firstLine="709"/>
+        <w:rPr>
+          <w:rFonts w:ascii="Times New Roman" w:eastAsia="Times New Roman" w:hAnsi="Times New Roman" w:cs="Times New Roman"/>
+          <w:sz w:val="28"/>
+          <w:szCs w:val="28"/>
+          <w:lang w:eastAsia="ru-RU"/>
+        </w:rPr>
+      </w:pPr>
+    </w:p>
+    <w:p>
+      <w:pPr>
+        <w:spacing w:after="0" w:line="360" w:lineRule="auto"/>
+        <w:ind w:firstLine="709"/>
+        <w:rPr>
+          <w:rFonts w:ascii="Times New Roman" w:eastAsia="Times New Roman" w:hAnsi="Times New Roman" w:cs="Times New Roman"/>
+          <w:sz w:val="28"/>
+          <w:szCs w:val="28"/>
+          <w:lang w:eastAsia="ru-RU"/>
+        </w:rPr>
+      </w:pPr>
+    </w:p>
+    <w:p>
+      <w:pPr>
+        <w:spacing w:after="0" w:line="360" w:lineRule="auto"/>
+        <w:ind w:firstLine="709"/>
         <w:rPr>
           <w:rFonts w:ascii="Times New Roman" w:eastAsia="Times New Roman" w:hAnsi="Times New Roman" w:cs="Times New Roman"/>
           <w:sz w:val="28"/>
@@ -2011,7 +2742,6 @@
           <w:lang w:eastAsia="ru-RU"/>
           <w14:ligatures w14:val="standardContextual"/>
         </w:rPr>
-        <w:lastRenderedPageBreak/>
         <w:drawing>
           <wp:inline distT="0" distB="0" distL="0" distR="0">
             <wp:extent cx="5240723" cy="4160520"/>
@@ -2028,7 +2758,7 @@
                     <pic:cNvPicPr/>
                   </pic:nvPicPr>
                   <pic:blipFill>
-                    <a:blip r:embed="rId6">
+                    <a:blip r:embed="rId9">
                       <a:extLst>
                         <a:ext uri="{28A0092B-C50C-407E-A947-70E740481C1C}">
                           <a14:useLocalDpi xmlns:a14="http://schemas.microsoft.com/office/drawing/2010/main" val="0"/>
@@ -2418,7 +3148,6 @@
           <w:lang w:eastAsia="ru-RU"/>
           <w14:ligatures w14:val="standardContextual"/>
         </w:rPr>
-        <w:lastRenderedPageBreak/>
         <w:drawing>
           <wp:inline distT="0" distB="0" distL="0" distR="0">
             <wp:extent cx="5806440" cy="2374349"/>
@@ -2435,7 +3164,7 @@
                     <pic:cNvPicPr/>
                   </pic:nvPicPr>
                   <pic:blipFill>
-                    <a:blip r:embed="rId7">
+                    <a:blip r:embed="rId10">
                       <a:extLst>
                         <a:ext uri="{28A0092B-C50C-407E-A947-70E740481C1C}">
                           <a14:useLocalDpi xmlns:a14="http://schemas.microsoft.com/office/drawing/2010/main" val="0"/>
@@ -2617,6 +3346,7 @@
           <w:lang w:eastAsia="ru-RU"/>
           <w14:ligatures w14:val="standardContextual"/>
         </w:rPr>
+        <w:lastRenderedPageBreak/>
         <w:drawing>
           <wp:inline distT="0" distB="0" distL="0" distR="0">
             <wp:extent cx="5699167" cy="4120562"/>
@@ -2633,7 +3363,7 @@
                     <pic:cNvPicPr/>
                   </pic:nvPicPr>
                   <pic:blipFill>
-                    <a:blip r:embed="rId8" cstate="print">
+                    <a:blip r:embed="rId11" cstate="print">
                       <a:extLst>
                         <a:ext uri="{28A0092B-C50C-407E-A947-70E740481C1C}">
                           <a14:useLocalDpi xmlns:a14="http://schemas.microsoft.com/office/drawing/2010/main" val="0"/>
@@ -2780,7 +3510,7 @@
                     <pic:cNvPicPr/>
                   </pic:nvPicPr>
                   <pic:blipFill>
-                    <a:blip r:embed="rId9">
+                    <a:blip r:embed="rId12">
                       <a:extLst>
                         <a:ext uri="{28A0092B-C50C-407E-A947-70E740481C1C}">
                           <a14:useLocalDpi xmlns:a14="http://schemas.microsoft.com/office/drawing/2010/main" val="0"/>
@@ -3135,7 +3865,7 @@
                     <pic:cNvPicPr/>
                   </pic:nvPicPr>
                   <pic:blipFill>
-                    <a:blip r:embed="rId10">
+                    <a:blip r:embed="rId13">
                       <a:extLst>
                         <a:ext uri="{28A0092B-C50C-407E-A947-70E740481C1C}">
                           <a14:useLocalDpi xmlns:a14="http://schemas.microsoft.com/office/drawing/2010/main" val="0"/>
@@ -3368,7 +4098,7 @@
                     <pic:cNvPicPr/>
                   </pic:nvPicPr>
                   <pic:blipFill>
-                    <a:blip r:embed="rId11">
+                    <a:blip r:embed="rId14">
                       <a:extLst>
                         <a:ext uri="{28A0092B-C50C-407E-A947-70E740481C1C}">
                           <a14:useLocalDpi xmlns:a14="http://schemas.microsoft.com/office/drawing/2010/main" val="0"/>
@@ -3539,7 +4269,7 @@
                     <pic:cNvPicPr/>
                   </pic:nvPicPr>
                   <pic:blipFill>
-                    <a:blip r:embed="rId12">
+                    <a:blip r:embed="rId15">
                       <a:extLst>
                         <a:ext uri="{28A0092B-C50C-407E-A947-70E740481C1C}">
                           <a14:useLocalDpi xmlns:a14="http://schemas.microsoft.com/office/drawing/2010/main" val="0"/>

</xml_diff>

<commit_message>
lab2: ni multisim oscillograms added
</commit_message>
<xml_diff>
--- a/shema_lab2.docx
+++ b/shema_lab2.docx
@@ -2362,7 +2362,6 @@
       <w:pPr>
         <w:spacing w:after="0" w:line="360" w:lineRule="auto"/>
         <w:ind w:firstLine="709"/>
-        <w:jc w:val="center"/>
         <w:rPr>
           <w:rFonts w:ascii="Times New Roman" w:eastAsia="Times New Roman" w:hAnsi="Times New Roman" w:cs="Times New Roman"/>
           <w:sz w:val="28"/>
@@ -2375,14 +2374,182 @@
       <w:pPr>
         <w:spacing w:after="0" w:line="360" w:lineRule="auto"/>
         <w:ind w:firstLine="709"/>
-        <w:jc w:val="center"/>
-        <w:rPr>
-          <w:rFonts w:ascii="Times New Roman" w:eastAsia="Times New Roman" w:hAnsi="Times New Roman" w:cs="Times New Roman"/>
-          <w:sz w:val="28"/>
-          <w:szCs w:val="28"/>
-          <w:lang w:eastAsia="ru-RU"/>
-        </w:rPr>
-      </w:pPr>
+        <w:rPr>
+          <w:rFonts w:ascii="Times New Roman" w:eastAsia="Times New Roman" w:hAnsi="Times New Roman" w:cs="Times New Roman"/>
+          <w:sz w:val="28"/>
+          <w:szCs w:val="28"/>
+          <w:lang w:val="ru-US" w:eastAsia="ru-RU"/>
+        </w:rPr>
+      </w:pPr>
+      <w:r>
+        <w:rPr>
+          <w:rFonts w:ascii="Times New Roman" w:eastAsia="Times New Roman" w:hAnsi="Times New Roman" w:cs="Times New Roman"/>
+          <w:sz w:val="28"/>
+          <w:szCs w:val="28"/>
+          <w:lang w:val="ru-US" w:eastAsia="ru-RU"/>
+        </w:rPr>
+        <w:t>Для каждой из собранных моделей (Рис. 1-4) было проведено исследование переходных процессов с помощью виртуального осциллографа. На вход всех выпрямителей подавался синусоидальный сигнал. В результате были получены осциллограммы выходного напряжения:</w:t>
+      </w:r>
+    </w:p>
+    <w:p>
+      <w:pPr>
+        <w:numPr>
+          <w:ilvl w:val="0"/>
+          <w:numId w:val="2"/>
+        </w:numPr>
+        <w:spacing w:after="0" w:line="360" w:lineRule="auto"/>
+        <w:rPr>
+          <w:rFonts w:ascii="Times New Roman" w:eastAsia="Times New Roman" w:hAnsi="Times New Roman" w:cs="Times New Roman"/>
+          <w:sz w:val="28"/>
+          <w:szCs w:val="28"/>
+          <w:lang w:val="ru-US" w:eastAsia="ru-RU"/>
+        </w:rPr>
+      </w:pPr>
+      <w:r>
+        <w:rPr>
+          <w:rFonts w:ascii="Times New Roman" w:eastAsia="Times New Roman" w:hAnsi="Times New Roman" w:cs="Times New Roman"/>
+          <w:sz w:val="28"/>
+          <w:szCs w:val="28"/>
+          <w:lang w:val="ru-US" w:eastAsia="ru-RU"/>
+        </w:rPr>
+        <w:t>Рис. 5 – Осциллограмма двухполупериодного выпрямителя (пульсирующее напряжение без сглаживания).</w:t>
+      </w:r>
+    </w:p>
+    <w:p>
+      <w:pPr>
+        <w:numPr>
+          <w:ilvl w:val="0"/>
+          <w:numId w:val="2"/>
+        </w:numPr>
+        <w:spacing w:after="0" w:line="360" w:lineRule="auto"/>
+        <w:rPr>
+          <w:rFonts w:ascii="Times New Roman" w:eastAsia="Times New Roman" w:hAnsi="Times New Roman" w:cs="Times New Roman"/>
+          <w:sz w:val="28"/>
+          <w:szCs w:val="28"/>
+          <w:lang w:val="ru-US" w:eastAsia="ru-RU"/>
+        </w:rPr>
+      </w:pPr>
+      <w:r>
+        <w:rPr>
+          <w:rFonts w:ascii="Times New Roman" w:eastAsia="Times New Roman" w:hAnsi="Times New Roman" w:cs="Times New Roman"/>
+          <w:sz w:val="28"/>
+          <w:szCs w:val="28"/>
+          <w:lang w:val="ru-US" w:eastAsia="ru-RU"/>
+        </w:rPr>
+        <w:t>Рис. 6 – Осциллограмма двухполупериодного выпрямителя с конденсатором 2.2 мкФ (наглядно демонстрирует начальную стадию сглаживания и величину пульсаций).</w:t>
+      </w:r>
+    </w:p>
+    <w:p>
+      <w:pPr>
+        <w:numPr>
+          <w:ilvl w:val="0"/>
+          <w:numId w:val="2"/>
+        </w:numPr>
+        <w:spacing w:after="0" w:line="360" w:lineRule="auto"/>
+        <w:rPr>
+          <w:rFonts w:ascii="Times New Roman" w:eastAsia="Times New Roman" w:hAnsi="Times New Roman" w:cs="Times New Roman"/>
+          <w:sz w:val="28"/>
+          <w:szCs w:val="28"/>
+          <w:lang w:val="ru-US" w:eastAsia="ru-RU"/>
+        </w:rPr>
+      </w:pPr>
+      <w:r>
+        <w:rPr>
+          <w:rFonts w:ascii="Times New Roman" w:eastAsia="Times New Roman" w:hAnsi="Times New Roman" w:cs="Times New Roman"/>
+          <w:sz w:val="28"/>
+          <w:szCs w:val="28"/>
+          <w:lang w:val="ru-US" w:eastAsia="ru-RU"/>
+        </w:rPr>
+        <w:t>Рис. 7 – Осциллограмма двухполупериодного выпрямителя с конденсатором 10 мкФ (визуализирует значительное уменьшение пульсаций по сравнению с предыдущим случаем).</w:t>
+      </w:r>
+    </w:p>
+    <w:p>
+      <w:pPr>
+        <w:numPr>
+          <w:ilvl w:val="0"/>
+          <w:numId w:val="2"/>
+        </w:numPr>
+        <w:spacing w:after="0" w:line="360" w:lineRule="auto"/>
+        <w:rPr>
+          <w:rFonts w:ascii="Times New Roman" w:eastAsia="Times New Roman" w:hAnsi="Times New Roman" w:cs="Times New Roman"/>
+          <w:sz w:val="28"/>
+          <w:szCs w:val="28"/>
+          <w:lang w:val="ru-US" w:eastAsia="ru-RU"/>
+        </w:rPr>
+      </w:pPr>
+      <w:r>
+        <w:rPr>
+          <w:rFonts w:ascii="Times New Roman" w:eastAsia="Times New Roman" w:hAnsi="Times New Roman" w:cs="Times New Roman"/>
+          <w:sz w:val="28"/>
+          <w:szCs w:val="28"/>
+          <w:lang w:val="ru-US" w:eastAsia="ru-RU"/>
+        </w:rPr>
+        <w:t>Рис. 8 – Осциллограмма однополупериодного выпрямителя (получена для сравнения частоты и формы пульсаций с двухполупериодными схемами).</w:t>
+      </w:r>
+    </w:p>
+    <w:p>
+      <w:pPr>
+        <w:spacing w:after="0" w:line="360" w:lineRule="auto"/>
+        <w:jc w:val="center"/>
+        <w:rPr>
+          <w:rFonts w:ascii="Times New Roman" w:eastAsia="Times New Roman" w:hAnsi="Times New Roman" w:cs="Times New Roman"/>
+          <w:sz w:val="28"/>
+          <w:szCs w:val="28"/>
+          <w:lang w:val="ru-US" w:eastAsia="ru-RU"/>
+        </w:rPr>
+      </w:pPr>
+      <w:r>
+        <w:rPr>
+          <w:rFonts w:ascii="Times New Roman" w:eastAsia="Times New Roman" w:hAnsi="Times New Roman" w:cs="Times New Roman"/>
+          <w:noProof/>
+          <w:sz w:val="28"/>
+          <w:szCs w:val="28"/>
+          <w:lang w:val="ru-US" w:eastAsia="ru-RU"/>
+          <w14:ligatures w14:val="standardContextual"/>
+        </w:rPr>
+        <w:lastRenderedPageBreak/>
+        <w:drawing>
+          <wp:inline distT="0" distB="0" distL="0" distR="0">
+            <wp:extent cx="4975975" cy="3945698"/>
+            <wp:effectExtent l="0" t="0" r="2540" b="4445"/>
+            <wp:docPr id="2028973257" name="Рисунок 7"/>
+            <wp:cNvGraphicFramePr>
+              <a:graphicFrameLocks xmlns:a="http://schemas.openxmlformats.org/drawingml/2006/main" noChangeAspect="1"/>
+            </wp:cNvGraphicFramePr>
+            <a:graphic xmlns:a="http://schemas.openxmlformats.org/drawingml/2006/main">
+              <a:graphicData uri="http://schemas.openxmlformats.org/drawingml/2006/picture">
+                <pic:pic xmlns:pic="http://schemas.openxmlformats.org/drawingml/2006/picture">
+                  <pic:nvPicPr>
+                    <pic:cNvPr id="2028973257" name="Рисунок 2028973257"/>
+                    <pic:cNvPicPr/>
+                  </pic:nvPicPr>
+                  <pic:blipFill>
+                    <a:blip r:embed="rId9">
+                      <a:extLst>
+                        <a:ext uri="{28A0092B-C50C-407E-A947-70E740481C1C}">
+                          <a14:useLocalDpi xmlns:a14="http://schemas.microsoft.com/office/drawing/2010/main" val="0"/>
+                        </a:ext>
+                      </a:extLst>
+                    </a:blip>
+                    <a:stretch>
+                      <a:fillRect/>
+                    </a:stretch>
+                  </pic:blipFill>
+                  <pic:spPr>
+                    <a:xfrm>
+                      <a:off x="0" y="0"/>
+                      <a:ext cx="5007422" cy="3970634"/>
+                    </a:xfrm>
+                    <a:prstGeom prst="rect">
+                      <a:avLst/>
+                    </a:prstGeom>
+                  </pic:spPr>
+                </pic:pic>
+              </a:graphicData>
+            </a:graphic>
+          </wp:inline>
+        </w:drawing>
+      </w:r>
     </w:p>
     <w:p>
       <w:pPr>
@@ -2396,11 +2563,595 @@
           <w:lang w:eastAsia="ru-RU"/>
         </w:rPr>
       </w:pPr>
+      <w:r>
+        <w:rPr>
+          <w:rFonts w:ascii="Times New Roman" w:eastAsia="Times New Roman" w:hAnsi="Times New Roman" w:cs="Times New Roman"/>
+          <w:sz w:val="28"/>
+          <w:szCs w:val="28"/>
+          <w:lang w:eastAsia="ru-RU"/>
+        </w:rPr>
+        <w:t xml:space="preserve">Рисунок </w:t>
+      </w:r>
+      <w:r>
+        <w:rPr>
+          <w:rFonts w:ascii="Times New Roman" w:eastAsia="Times New Roman" w:hAnsi="Times New Roman" w:cs="Times New Roman"/>
+          <w:sz w:val="28"/>
+          <w:szCs w:val="28"/>
+          <w:lang w:eastAsia="ru-RU"/>
+        </w:rPr>
+        <w:t>5</w:t>
+      </w:r>
+      <w:r>
+        <w:rPr>
+          <w:rFonts w:ascii="Times New Roman" w:eastAsia="Times New Roman" w:hAnsi="Times New Roman" w:cs="Times New Roman"/>
+          <w:sz w:val="28"/>
+          <w:szCs w:val="28"/>
+          <w:lang w:eastAsia="ru-RU"/>
+        </w:rPr>
+        <w:t xml:space="preserve"> – </w:t>
+      </w:r>
+      <w:r>
+        <w:rPr>
+          <w:rFonts w:ascii="Times New Roman" w:eastAsia="Times New Roman" w:hAnsi="Times New Roman" w:cs="Times New Roman"/>
+          <w:sz w:val="28"/>
+          <w:szCs w:val="28"/>
+          <w:lang w:eastAsia="ru-RU"/>
+        </w:rPr>
+        <w:t xml:space="preserve">Осциллограмма </w:t>
+      </w:r>
+      <w:proofErr w:type="spellStart"/>
+      <w:r>
+        <w:rPr>
+          <w:rFonts w:ascii="Times New Roman" w:eastAsia="Times New Roman" w:hAnsi="Times New Roman" w:cs="Times New Roman"/>
+          <w:sz w:val="28"/>
+          <w:szCs w:val="28"/>
+          <w:lang w:eastAsia="ru-RU"/>
+        </w:rPr>
+        <w:t>д</w:t>
+      </w:r>
+      <w:r>
+        <w:rPr>
+          <w:rFonts w:ascii="Times New Roman" w:eastAsia="Times New Roman" w:hAnsi="Times New Roman" w:cs="Times New Roman"/>
+          <w:sz w:val="28"/>
+          <w:szCs w:val="28"/>
+          <w:lang w:eastAsia="ru-RU"/>
+        </w:rPr>
+        <w:t>в</w:t>
+      </w:r>
+      <w:r>
+        <w:rPr>
+          <w:rFonts w:ascii="Times New Roman" w:eastAsia="Times New Roman" w:hAnsi="Times New Roman" w:cs="Times New Roman"/>
+          <w:sz w:val="28"/>
+          <w:szCs w:val="28"/>
+          <w:lang w:eastAsia="ru-RU"/>
+        </w:rPr>
+        <w:t>ух</w:t>
+      </w:r>
+      <w:r>
+        <w:rPr>
+          <w:rFonts w:ascii="Times New Roman" w:eastAsia="Times New Roman" w:hAnsi="Times New Roman" w:cs="Times New Roman"/>
+          <w:sz w:val="28"/>
+          <w:szCs w:val="28"/>
+          <w:lang w:eastAsia="ru-RU"/>
+        </w:rPr>
+        <w:t>полупериодного</w:t>
+      </w:r>
+      <w:proofErr w:type="spellEnd"/>
+      <w:r>
+        <w:rPr>
+          <w:rFonts w:ascii="Times New Roman" w:eastAsia="Times New Roman" w:hAnsi="Times New Roman" w:cs="Times New Roman"/>
+          <w:sz w:val="28"/>
+          <w:szCs w:val="28"/>
+          <w:lang w:eastAsia="ru-RU"/>
+        </w:rPr>
+        <w:t xml:space="preserve"> выпрямителя</w:t>
+      </w:r>
+      <w:r>
+        <w:rPr>
+          <w:rFonts w:ascii="Times New Roman" w:eastAsia="Times New Roman" w:hAnsi="Times New Roman" w:cs="Times New Roman"/>
+          <w:sz w:val="28"/>
+          <w:szCs w:val="28"/>
+          <w:lang w:eastAsia="ru-RU"/>
+        </w:rPr>
+        <w:t xml:space="preserve"> (без конденсатора)</w:t>
+      </w:r>
+    </w:p>
+    <w:p>
+      <w:pPr>
+        <w:spacing w:after="0" w:line="360" w:lineRule="auto"/>
+        <w:jc w:val="center"/>
+        <w:rPr>
+          <w:rFonts w:ascii="Times New Roman" w:eastAsia="Times New Roman" w:hAnsi="Times New Roman" w:cs="Times New Roman"/>
+          <w:sz w:val="28"/>
+          <w:szCs w:val="28"/>
+          <w:lang w:val="ru-US" w:eastAsia="ru-RU"/>
+        </w:rPr>
+      </w:pPr>
+      <w:r>
+        <w:rPr>
+          <w:rFonts w:ascii="Times New Roman" w:eastAsia="Times New Roman" w:hAnsi="Times New Roman" w:cs="Times New Roman"/>
+          <w:noProof/>
+          <w:sz w:val="28"/>
+          <w:szCs w:val="28"/>
+          <w:lang w:val="ru-US" w:eastAsia="ru-RU"/>
+          <w14:ligatures w14:val="standardContextual"/>
+        </w:rPr>
+        <w:drawing>
+          <wp:inline distT="0" distB="0" distL="0" distR="0">
+            <wp:extent cx="4897677" cy="3881580"/>
+            <wp:effectExtent l="0" t="0" r="5080" b="5080"/>
+            <wp:docPr id="823791630" name="Рисунок 8"/>
+            <wp:cNvGraphicFramePr>
+              <a:graphicFrameLocks xmlns:a="http://schemas.openxmlformats.org/drawingml/2006/main" noChangeAspect="1"/>
+            </wp:cNvGraphicFramePr>
+            <a:graphic xmlns:a="http://schemas.openxmlformats.org/drawingml/2006/main">
+              <a:graphicData uri="http://schemas.openxmlformats.org/drawingml/2006/picture">
+                <pic:pic xmlns:pic="http://schemas.openxmlformats.org/drawingml/2006/picture">
+                  <pic:nvPicPr>
+                    <pic:cNvPr id="823791630" name="Рисунок 823791630"/>
+                    <pic:cNvPicPr/>
+                  </pic:nvPicPr>
+                  <pic:blipFill>
+                    <a:blip r:embed="rId10">
+                      <a:extLst>
+                        <a:ext uri="{28A0092B-C50C-407E-A947-70E740481C1C}">
+                          <a14:useLocalDpi xmlns:a14="http://schemas.microsoft.com/office/drawing/2010/main" val="0"/>
+                        </a:ext>
+                      </a:extLst>
+                    </a:blip>
+                    <a:stretch>
+                      <a:fillRect/>
+                    </a:stretch>
+                  </pic:blipFill>
+                  <pic:spPr>
+                    <a:xfrm>
+                      <a:off x="0" y="0"/>
+                      <a:ext cx="4917088" cy="3896964"/>
+                    </a:xfrm>
+                    <a:prstGeom prst="rect">
+                      <a:avLst/>
+                    </a:prstGeom>
+                  </pic:spPr>
+                </pic:pic>
+              </a:graphicData>
+            </a:graphic>
+          </wp:inline>
+        </w:drawing>
+      </w:r>
+    </w:p>
+    <w:p>
+      <w:pPr>
+        <w:spacing w:after="0" w:line="360" w:lineRule="auto"/>
+        <w:jc w:val="center"/>
+        <w:rPr>
+          <w:rFonts w:ascii="Times New Roman" w:eastAsia="Times New Roman" w:hAnsi="Times New Roman" w:cs="Times New Roman"/>
+          <w:sz w:val="28"/>
+          <w:szCs w:val="28"/>
+          <w:lang w:val="ru-US" w:eastAsia="ru-RU"/>
+        </w:rPr>
+      </w:pPr>
+      <w:r>
+        <w:rPr>
+          <w:rFonts w:ascii="Times New Roman" w:eastAsia="Times New Roman" w:hAnsi="Times New Roman" w:cs="Times New Roman"/>
+          <w:sz w:val="28"/>
+          <w:szCs w:val="28"/>
+          <w:lang w:eastAsia="ru-RU"/>
+        </w:rPr>
+        <w:t xml:space="preserve">Рисунок </w:t>
+      </w:r>
+      <w:r>
+        <w:rPr>
+          <w:rFonts w:ascii="Times New Roman" w:eastAsia="Times New Roman" w:hAnsi="Times New Roman" w:cs="Times New Roman"/>
+          <w:sz w:val="28"/>
+          <w:szCs w:val="28"/>
+          <w:lang w:eastAsia="ru-RU"/>
+        </w:rPr>
+        <w:t>6</w:t>
+      </w:r>
+      <w:r>
+        <w:rPr>
+          <w:rFonts w:ascii="Times New Roman" w:eastAsia="Times New Roman" w:hAnsi="Times New Roman" w:cs="Times New Roman"/>
+          <w:sz w:val="28"/>
+          <w:szCs w:val="28"/>
+          <w:lang w:eastAsia="ru-RU"/>
+        </w:rPr>
+        <w:t xml:space="preserve"> – </w:t>
+      </w:r>
+      <w:r>
+        <w:rPr>
+          <w:rFonts w:ascii="Times New Roman" w:eastAsia="Times New Roman" w:hAnsi="Times New Roman" w:cs="Times New Roman"/>
+          <w:sz w:val="28"/>
+          <w:szCs w:val="28"/>
+          <w:lang w:eastAsia="ru-RU"/>
+        </w:rPr>
+        <w:t xml:space="preserve">Осциллограмма </w:t>
+      </w:r>
+      <w:proofErr w:type="spellStart"/>
+      <w:r>
+        <w:rPr>
+          <w:rFonts w:ascii="Times New Roman" w:eastAsia="Times New Roman" w:hAnsi="Times New Roman" w:cs="Times New Roman"/>
+          <w:sz w:val="28"/>
+          <w:szCs w:val="28"/>
+          <w:lang w:eastAsia="ru-RU"/>
+        </w:rPr>
+        <w:t>д</w:t>
+      </w:r>
+      <w:r>
+        <w:rPr>
+          <w:rFonts w:ascii="Times New Roman" w:eastAsia="Times New Roman" w:hAnsi="Times New Roman" w:cs="Times New Roman"/>
+          <w:sz w:val="28"/>
+          <w:szCs w:val="28"/>
+          <w:lang w:eastAsia="ru-RU"/>
+        </w:rPr>
+        <w:t>в</w:t>
+      </w:r>
+      <w:r>
+        <w:rPr>
+          <w:rFonts w:ascii="Times New Roman" w:eastAsia="Times New Roman" w:hAnsi="Times New Roman" w:cs="Times New Roman"/>
+          <w:sz w:val="28"/>
+          <w:szCs w:val="28"/>
+          <w:lang w:eastAsia="ru-RU"/>
+        </w:rPr>
+        <w:t>ухполупериодного</w:t>
+      </w:r>
+      <w:proofErr w:type="spellEnd"/>
+      <w:r>
+        <w:rPr>
+          <w:rFonts w:ascii="Times New Roman" w:eastAsia="Times New Roman" w:hAnsi="Times New Roman" w:cs="Times New Roman"/>
+          <w:sz w:val="28"/>
+          <w:szCs w:val="28"/>
+          <w:lang w:eastAsia="ru-RU"/>
+        </w:rPr>
+        <w:t xml:space="preserve"> выпрямителя</w:t>
+      </w:r>
+      <w:r>
+        <w:rPr>
+          <w:rFonts w:ascii="Times New Roman" w:eastAsia="Times New Roman" w:hAnsi="Times New Roman" w:cs="Times New Roman"/>
+          <w:sz w:val="28"/>
+          <w:szCs w:val="28"/>
+          <w:lang w:eastAsia="ru-RU"/>
+        </w:rPr>
+        <w:t xml:space="preserve"> с конденсатором 2.2мкФ</w:t>
+      </w:r>
+    </w:p>
+    <w:p>
+      <w:pPr>
+        <w:spacing w:after="0" w:line="360" w:lineRule="auto"/>
+        <w:jc w:val="center"/>
+        <w:rPr>
+          <w:rFonts w:ascii="Times New Roman" w:eastAsia="Times New Roman" w:hAnsi="Times New Roman" w:cs="Times New Roman"/>
+          <w:sz w:val="28"/>
+          <w:szCs w:val="28"/>
+          <w:lang w:val="ru-US" w:eastAsia="ru-RU"/>
+        </w:rPr>
+      </w:pPr>
+      <w:r>
+        <w:rPr>
+          <w:rFonts w:ascii="Times New Roman" w:eastAsia="Times New Roman" w:hAnsi="Times New Roman" w:cs="Times New Roman"/>
+          <w:noProof/>
+          <w:sz w:val="28"/>
+          <w:szCs w:val="28"/>
+          <w:lang w:val="ru-US" w:eastAsia="ru-RU"/>
+          <w14:ligatures w14:val="standardContextual"/>
+        </w:rPr>
+        <w:lastRenderedPageBreak/>
+        <w:drawing>
+          <wp:inline distT="0" distB="0" distL="0" distR="0">
+            <wp:extent cx="4872625" cy="3775842"/>
+            <wp:effectExtent l="0" t="0" r="4445" b="0"/>
+            <wp:docPr id="372164967" name="Рисунок 9"/>
+            <wp:cNvGraphicFramePr>
+              <a:graphicFrameLocks xmlns:a="http://schemas.openxmlformats.org/drawingml/2006/main" noChangeAspect="1"/>
+            </wp:cNvGraphicFramePr>
+            <a:graphic xmlns:a="http://schemas.openxmlformats.org/drawingml/2006/main">
+              <a:graphicData uri="http://schemas.openxmlformats.org/drawingml/2006/picture">
+                <pic:pic xmlns:pic="http://schemas.openxmlformats.org/drawingml/2006/picture">
+                  <pic:nvPicPr>
+                    <pic:cNvPr id="372164967" name="Рисунок 372164967"/>
+                    <pic:cNvPicPr/>
+                  </pic:nvPicPr>
+                  <pic:blipFill>
+                    <a:blip r:embed="rId11">
+                      <a:extLst>
+                        <a:ext uri="{28A0092B-C50C-407E-A947-70E740481C1C}">
+                          <a14:useLocalDpi xmlns:a14="http://schemas.microsoft.com/office/drawing/2010/main" val="0"/>
+                        </a:ext>
+                      </a:extLst>
+                    </a:blip>
+                    <a:stretch>
+                      <a:fillRect/>
+                    </a:stretch>
+                  </pic:blipFill>
+                  <pic:spPr>
+                    <a:xfrm>
+                      <a:off x="0" y="0"/>
+                      <a:ext cx="4896490" cy="3794335"/>
+                    </a:xfrm>
+                    <a:prstGeom prst="rect">
+                      <a:avLst/>
+                    </a:prstGeom>
+                  </pic:spPr>
+                </pic:pic>
+              </a:graphicData>
+            </a:graphic>
+          </wp:inline>
+        </w:drawing>
+      </w:r>
+    </w:p>
+    <w:p>
+      <w:pPr>
+        <w:spacing w:after="0" w:line="360" w:lineRule="auto"/>
+        <w:jc w:val="center"/>
+        <w:rPr>
+          <w:rFonts w:ascii="Times New Roman" w:eastAsia="Times New Roman" w:hAnsi="Times New Roman" w:cs="Times New Roman"/>
+          <w:sz w:val="28"/>
+          <w:szCs w:val="28"/>
+          <w:lang w:val="ru-US" w:eastAsia="ru-RU"/>
+        </w:rPr>
+      </w:pPr>
+      <w:r>
+        <w:rPr>
+          <w:rFonts w:ascii="Times New Roman" w:eastAsia="Times New Roman" w:hAnsi="Times New Roman" w:cs="Times New Roman"/>
+          <w:sz w:val="28"/>
+          <w:szCs w:val="28"/>
+          <w:lang w:eastAsia="ru-RU"/>
+        </w:rPr>
+        <w:t xml:space="preserve">Рисунок </w:t>
+      </w:r>
+      <w:r>
+        <w:rPr>
+          <w:rFonts w:ascii="Times New Roman" w:eastAsia="Times New Roman" w:hAnsi="Times New Roman" w:cs="Times New Roman"/>
+          <w:sz w:val="28"/>
+          <w:szCs w:val="28"/>
+          <w:lang w:eastAsia="ru-RU"/>
+        </w:rPr>
+        <w:t>7</w:t>
+      </w:r>
+      <w:r>
+        <w:rPr>
+          <w:rFonts w:ascii="Times New Roman" w:eastAsia="Times New Roman" w:hAnsi="Times New Roman" w:cs="Times New Roman"/>
+          <w:sz w:val="28"/>
+          <w:szCs w:val="28"/>
+          <w:lang w:eastAsia="ru-RU"/>
+        </w:rPr>
+        <w:t xml:space="preserve"> – </w:t>
+      </w:r>
+      <w:r>
+        <w:rPr>
+          <w:rFonts w:ascii="Times New Roman" w:eastAsia="Times New Roman" w:hAnsi="Times New Roman" w:cs="Times New Roman"/>
+          <w:sz w:val="28"/>
+          <w:szCs w:val="28"/>
+          <w:lang w:eastAsia="ru-RU"/>
+        </w:rPr>
+        <w:t xml:space="preserve">Осциллограмма </w:t>
+      </w:r>
+      <w:proofErr w:type="spellStart"/>
+      <w:r>
+        <w:rPr>
+          <w:rFonts w:ascii="Times New Roman" w:eastAsia="Times New Roman" w:hAnsi="Times New Roman" w:cs="Times New Roman"/>
+          <w:sz w:val="28"/>
+          <w:szCs w:val="28"/>
+          <w:lang w:eastAsia="ru-RU"/>
+        </w:rPr>
+        <w:t>д</w:t>
+      </w:r>
+      <w:r>
+        <w:rPr>
+          <w:rFonts w:ascii="Times New Roman" w:eastAsia="Times New Roman" w:hAnsi="Times New Roman" w:cs="Times New Roman"/>
+          <w:sz w:val="28"/>
+          <w:szCs w:val="28"/>
+          <w:lang w:eastAsia="ru-RU"/>
+        </w:rPr>
+        <w:t>в</w:t>
+      </w:r>
+      <w:r>
+        <w:rPr>
+          <w:rFonts w:ascii="Times New Roman" w:eastAsia="Times New Roman" w:hAnsi="Times New Roman" w:cs="Times New Roman"/>
+          <w:sz w:val="28"/>
+          <w:szCs w:val="28"/>
+          <w:lang w:eastAsia="ru-RU"/>
+        </w:rPr>
+        <w:t>ухполупериодного</w:t>
+      </w:r>
+      <w:proofErr w:type="spellEnd"/>
+      <w:r>
+        <w:rPr>
+          <w:rFonts w:ascii="Times New Roman" w:eastAsia="Times New Roman" w:hAnsi="Times New Roman" w:cs="Times New Roman"/>
+          <w:sz w:val="28"/>
+          <w:szCs w:val="28"/>
+          <w:lang w:eastAsia="ru-RU"/>
+        </w:rPr>
+        <w:t xml:space="preserve"> выпрямителя с конденсатором </w:t>
+      </w:r>
+      <w:r>
+        <w:rPr>
+          <w:rFonts w:ascii="Times New Roman" w:eastAsia="Times New Roman" w:hAnsi="Times New Roman" w:cs="Times New Roman"/>
+          <w:sz w:val="28"/>
+          <w:szCs w:val="28"/>
+          <w:lang w:eastAsia="ru-RU"/>
+        </w:rPr>
+        <w:t>10</w:t>
+      </w:r>
+      <w:r>
+        <w:rPr>
+          <w:rFonts w:ascii="Times New Roman" w:eastAsia="Times New Roman" w:hAnsi="Times New Roman" w:cs="Times New Roman"/>
+          <w:sz w:val="28"/>
+          <w:szCs w:val="28"/>
+          <w:lang w:eastAsia="ru-RU"/>
+        </w:rPr>
+        <w:t>мкФ</w:t>
+      </w:r>
+    </w:p>
+    <w:p>
+      <w:pPr>
+        <w:spacing w:after="0" w:line="360" w:lineRule="auto"/>
+        <w:rPr>
+          <w:rFonts w:ascii="Times New Roman" w:eastAsia="Times New Roman" w:hAnsi="Times New Roman" w:cs="Times New Roman"/>
+          <w:sz w:val="28"/>
+          <w:szCs w:val="28"/>
+          <w:lang w:val="ru-US" w:eastAsia="ru-RU"/>
+        </w:rPr>
+      </w:pPr>
+    </w:p>
+    <w:p>
+      <w:pPr>
+        <w:spacing w:after="0" w:line="360" w:lineRule="auto"/>
+        <w:jc w:val="center"/>
+        <w:rPr>
+          <w:rFonts w:ascii="Times New Roman" w:eastAsia="Times New Roman" w:hAnsi="Times New Roman" w:cs="Times New Roman"/>
+          <w:sz w:val="28"/>
+          <w:szCs w:val="28"/>
+          <w:lang w:eastAsia="ru-RU"/>
+        </w:rPr>
+      </w:pPr>
+      <w:r>
+        <w:rPr>
+          <w:rFonts w:ascii="Times New Roman" w:eastAsia="Times New Roman" w:hAnsi="Times New Roman" w:cs="Times New Roman"/>
+          <w:noProof/>
+          <w:sz w:val="28"/>
+          <w:szCs w:val="28"/>
+          <w:lang w:eastAsia="ru-RU"/>
+          <w14:ligatures w14:val="standardContextual"/>
+        </w:rPr>
+        <w:drawing>
+          <wp:inline distT="0" distB="0" distL="0" distR="0">
+            <wp:extent cx="4910203" cy="3872671"/>
+            <wp:effectExtent l="0" t="0" r="5080" b="1270"/>
+            <wp:docPr id="1635242303" name="Рисунок 6"/>
+            <wp:cNvGraphicFramePr>
+              <a:graphicFrameLocks xmlns:a="http://schemas.openxmlformats.org/drawingml/2006/main" noChangeAspect="1"/>
+            </wp:cNvGraphicFramePr>
+            <a:graphic xmlns:a="http://schemas.openxmlformats.org/drawingml/2006/main">
+              <a:graphicData uri="http://schemas.openxmlformats.org/drawingml/2006/picture">
+                <pic:pic xmlns:pic="http://schemas.openxmlformats.org/drawingml/2006/picture">
+                  <pic:nvPicPr>
+                    <pic:cNvPr id="1635242303" name="Рисунок 1635242303"/>
+                    <pic:cNvPicPr/>
+                  </pic:nvPicPr>
+                  <pic:blipFill>
+                    <a:blip r:embed="rId12">
+                      <a:extLst>
+                        <a:ext uri="{28A0092B-C50C-407E-A947-70E740481C1C}">
+                          <a14:useLocalDpi xmlns:a14="http://schemas.microsoft.com/office/drawing/2010/main" val="0"/>
+                        </a:ext>
+                      </a:extLst>
+                    </a:blip>
+                    <a:stretch>
+                      <a:fillRect/>
+                    </a:stretch>
+                  </pic:blipFill>
+                  <pic:spPr>
+                    <a:xfrm>
+                      <a:off x="0" y="0"/>
+                      <a:ext cx="4963447" cy="3914665"/>
+                    </a:xfrm>
+                    <a:prstGeom prst="rect">
+                      <a:avLst/>
+                    </a:prstGeom>
+                  </pic:spPr>
+                </pic:pic>
+              </a:graphicData>
+            </a:graphic>
+          </wp:inline>
+        </w:drawing>
+      </w:r>
     </w:p>
     <w:p>
       <w:pPr>
         <w:spacing w:after="0" w:line="360" w:lineRule="auto"/>
         <w:ind w:firstLine="709"/>
+        <w:rPr>
+          <w:rFonts w:ascii="Times New Roman" w:eastAsia="Times New Roman" w:hAnsi="Times New Roman" w:cs="Times New Roman"/>
+          <w:sz w:val="28"/>
+          <w:szCs w:val="28"/>
+          <w:lang w:eastAsia="ru-RU"/>
+        </w:rPr>
+      </w:pPr>
+      <w:r>
+        <w:rPr>
+          <w:rFonts w:ascii="Times New Roman" w:eastAsia="Times New Roman" w:hAnsi="Times New Roman" w:cs="Times New Roman"/>
+          <w:sz w:val="28"/>
+          <w:szCs w:val="28"/>
+          <w:lang w:eastAsia="ru-RU"/>
+        </w:rPr>
+        <w:t xml:space="preserve">    </w:t>
+      </w:r>
+      <w:r>
+        <w:rPr>
+          <w:rFonts w:ascii="Times New Roman" w:eastAsia="Times New Roman" w:hAnsi="Times New Roman" w:cs="Times New Roman"/>
+          <w:sz w:val="28"/>
+          <w:szCs w:val="28"/>
+          <w:lang w:eastAsia="ru-RU"/>
+        </w:rPr>
+        <w:t xml:space="preserve">Рисунок </w:t>
+      </w:r>
+      <w:r>
+        <w:rPr>
+          <w:rFonts w:ascii="Times New Roman" w:eastAsia="Times New Roman" w:hAnsi="Times New Roman" w:cs="Times New Roman"/>
+          <w:sz w:val="28"/>
+          <w:szCs w:val="28"/>
+          <w:lang w:eastAsia="ru-RU"/>
+        </w:rPr>
+        <w:t>8</w:t>
+      </w:r>
+      <w:r>
+        <w:rPr>
+          <w:rFonts w:ascii="Times New Roman" w:eastAsia="Times New Roman" w:hAnsi="Times New Roman" w:cs="Times New Roman"/>
+          <w:sz w:val="28"/>
+          <w:szCs w:val="28"/>
+          <w:lang w:eastAsia="ru-RU"/>
+        </w:rPr>
+        <w:t xml:space="preserve"> – </w:t>
+      </w:r>
+      <w:r>
+        <w:rPr>
+          <w:rFonts w:ascii="Times New Roman" w:eastAsia="Times New Roman" w:hAnsi="Times New Roman" w:cs="Times New Roman"/>
+          <w:sz w:val="28"/>
+          <w:szCs w:val="28"/>
+          <w:lang w:eastAsia="ru-RU"/>
+        </w:rPr>
+        <w:t>Осциллограмма о</w:t>
+      </w:r>
+      <w:r>
+        <w:rPr>
+          <w:rFonts w:ascii="Times New Roman" w:eastAsia="Times New Roman" w:hAnsi="Times New Roman" w:cs="Times New Roman"/>
+          <w:sz w:val="28"/>
+          <w:szCs w:val="28"/>
+          <w:lang w:eastAsia="ru-RU"/>
+        </w:rPr>
+        <w:t>днополупериодн</w:t>
+      </w:r>
+      <w:r>
+        <w:rPr>
+          <w:rFonts w:ascii="Times New Roman" w:eastAsia="Times New Roman" w:hAnsi="Times New Roman" w:cs="Times New Roman"/>
+          <w:sz w:val="28"/>
+          <w:szCs w:val="28"/>
+          <w:lang w:eastAsia="ru-RU"/>
+        </w:rPr>
+        <w:t>ого</w:t>
+      </w:r>
+      <w:r>
+        <w:rPr>
+          <w:rFonts w:ascii="Times New Roman" w:eastAsia="Times New Roman" w:hAnsi="Times New Roman" w:cs="Times New Roman"/>
+          <w:sz w:val="28"/>
+          <w:szCs w:val="28"/>
+          <w:lang w:eastAsia="ru-RU"/>
+        </w:rPr>
+        <w:t xml:space="preserve"> выпрямител</w:t>
+      </w:r>
+      <w:r>
+        <w:rPr>
+          <w:rFonts w:ascii="Times New Roman" w:eastAsia="Times New Roman" w:hAnsi="Times New Roman" w:cs="Times New Roman"/>
+          <w:sz w:val="28"/>
+          <w:szCs w:val="28"/>
+          <w:lang w:eastAsia="ru-RU"/>
+        </w:rPr>
+        <w:t>я</w:t>
+      </w:r>
+    </w:p>
+    <w:p>
+      <w:pPr>
+        <w:spacing w:after="0" w:line="360" w:lineRule="auto"/>
         <w:jc w:val="center"/>
         <w:rPr>
           <w:rFonts w:ascii="Times New Roman" w:eastAsia="Times New Roman" w:hAnsi="Times New Roman" w:cs="Times New Roman"/>
@@ -2609,6 +3360,7 @@
       <w:pPr>
         <w:spacing w:after="0" w:line="360" w:lineRule="auto"/>
         <w:ind w:firstLine="709"/>
+        <w:jc w:val="center"/>
         <w:rPr>
           <w:rFonts w:ascii="Times New Roman" w:eastAsia="Times New Roman" w:hAnsi="Times New Roman" w:cs="Times New Roman"/>
           <w:sz w:val="28"/>
@@ -2712,6 +3464,18 @@
           <w:lang w:eastAsia="ru-RU"/>
         </w:rPr>
       </w:pPr>
+    </w:p>
+    <w:p>
+      <w:pPr>
+        <w:spacing w:after="0" w:line="360" w:lineRule="auto"/>
+        <w:ind w:firstLine="709"/>
+        <w:rPr>
+          <w:rFonts w:ascii="Times New Roman" w:eastAsia="Times New Roman" w:hAnsi="Times New Roman" w:cs="Times New Roman"/>
+          <w:sz w:val="28"/>
+          <w:szCs w:val="28"/>
+          <w:lang w:eastAsia="ru-RU"/>
+        </w:rPr>
+      </w:pPr>
       <w:r>
         <w:rPr>
           <w:rFonts w:ascii="Times New Roman" w:eastAsia="Times New Roman" w:hAnsi="Times New Roman" w:cs="Times New Roman"/>
@@ -2742,6 +3506,7 @@
           <w:lang w:eastAsia="ru-RU"/>
           <w14:ligatures w14:val="standardContextual"/>
         </w:rPr>
+        <w:lastRenderedPageBreak/>
         <w:drawing>
           <wp:inline distT="0" distB="0" distL="0" distR="0">
             <wp:extent cx="5240723" cy="4160520"/>
@@ -2758,7 +3523,7 @@
                     <pic:cNvPicPr/>
                   </pic:nvPicPr>
                   <pic:blipFill>
-                    <a:blip r:embed="rId9">
+                    <a:blip r:embed="rId13">
                       <a:extLst>
                         <a:ext uri="{28A0092B-C50C-407E-A947-70E740481C1C}">
                           <a14:useLocalDpi xmlns:a14="http://schemas.microsoft.com/office/drawing/2010/main" val="0"/>
@@ -3148,6 +3913,7 @@
           <w:lang w:eastAsia="ru-RU"/>
           <w14:ligatures w14:val="standardContextual"/>
         </w:rPr>
+        <w:lastRenderedPageBreak/>
         <w:drawing>
           <wp:inline distT="0" distB="0" distL="0" distR="0">
             <wp:extent cx="5806440" cy="2374349"/>
@@ -3164,7 +3930,7 @@
                     <pic:cNvPicPr/>
                   </pic:nvPicPr>
                   <pic:blipFill>
-                    <a:blip r:embed="rId10">
+                    <a:blip r:embed="rId14">
                       <a:extLst>
                         <a:ext uri="{28A0092B-C50C-407E-A947-70E740481C1C}">
                           <a14:useLocalDpi xmlns:a14="http://schemas.microsoft.com/office/drawing/2010/main" val="0"/>
@@ -3346,7 +4112,6 @@
           <w:lang w:eastAsia="ru-RU"/>
           <w14:ligatures w14:val="standardContextual"/>
         </w:rPr>
-        <w:lastRenderedPageBreak/>
         <w:drawing>
           <wp:inline distT="0" distB="0" distL="0" distR="0">
             <wp:extent cx="5699167" cy="4120562"/>
@@ -3363,7 +4128,7 @@
                     <pic:cNvPicPr/>
                   </pic:nvPicPr>
                   <pic:blipFill>
-                    <a:blip r:embed="rId11" cstate="print">
+                    <a:blip r:embed="rId15" cstate="print">
                       <a:extLst>
                         <a:ext uri="{28A0092B-C50C-407E-A947-70E740481C1C}">
                           <a14:useLocalDpi xmlns:a14="http://schemas.microsoft.com/office/drawing/2010/main" val="0"/>
@@ -3510,7 +4275,7 @@
                     <pic:cNvPicPr/>
                   </pic:nvPicPr>
                   <pic:blipFill>
-                    <a:blip r:embed="rId12">
+                    <a:blip r:embed="rId16">
                       <a:extLst>
                         <a:ext uri="{28A0092B-C50C-407E-A947-70E740481C1C}">
                           <a14:useLocalDpi xmlns:a14="http://schemas.microsoft.com/office/drawing/2010/main" val="0"/>
@@ -3865,7 +4630,7 @@
                     <pic:cNvPicPr/>
                   </pic:nvPicPr>
                   <pic:blipFill>
-                    <a:blip r:embed="rId13">
+                    <a:blip r:embed="rId17">
                       <a:extLst>
                         <a:ext uri="{28A0092B-C50C-407E-A947-70E740481C1C}">
                           <a14:useLocalDpi xmlns:a14="http://schemas.microsoft.com/office/drawing/2010/main" val="0"/>
@@ -4098,7 +4863,7 @@
                     <pic:cNvPicPr/>
                   </pic:nvPicPr>
                   <pic:blipFill>
-                    <a:blip r:embed="rId14">
+                    <a:blip r:embed="rId18">
                       <a:extLst>
                         <a:ext uri="{28A0092B-C50C-407E-A947-70E740481C1C}">
                           <a14:useLocalDpi xmlns:a14="http://schemas.microsoft.com/office/drawing/2010/main" val="0"/>
@@ -4269,7 +5034,7 @@
                     <pic:cNvPicPr/>
                   </pic:nvPicPr>
                   <pic:blipFill>
-                    <a:blip r:embed="rId15">
+                    <a:blip r:embed="rId19">
                       <a:extLst>
                         <a:ext uri="{28A0092B-C50C-407E-A947-70E740481C1C}">
                           <a14:useLocalDpi xmlns:a14="http://schemas.microsoft.com/office/drawing/2010/main" val="0"/>
@@ -4508,8 +5273,160 @@
       </w:rPr>
     </w:lvl>
   </w:abstractNum>
+  <w:abstractNum w:abstractNumId="1" w15:restartNumberingAfterBreak="0">
+    <w:nsid w:val="3C77577B"/>
+    <w:multiLevelType w:val="multilevel"/>
+    <w:tmpl w:val="B86EE13A"/>
+    <w:lvl w:ilvl="0">
+      <w:start w:val="1"/>
+      <w:numFmt w:val="bullet"/>
+      <w:lvlText w:val=""/>
+      <w:lvlJc w:val="left"/>
+      <w:pPr>
+        <w:tabs>
+          <w:tab w:val="num" w:pos="720"/>
+        </w:tabs>
+        <w:ind w:left="720" w:hanging="360"/>
+      </w:pPr>
+      <w:rPr>
+        <w:rFonts w:ascii="Symbol" w:hAnsi="Symbol" w:hint="default"/>
+        <w:sz w:val="20"/>
+      </w:rPr>
+    </w:lvl>
+    <w:lvl w:ilvl="1" w:tentative="1">
+      <w:start w:val="1"/>
+      <w:numFmt w:val="bullet"/>
+      <w:lvlText w:val="o"/>
+      <w:lvlJc w:val="left"/>
+      <w:pPr>
+        <w:tabs>
+          <w:tab w:val="num" w:pos="1440"/>
+        </w:tabs>
+        <w:ind w:left="1440" w:hanging="360"/>
+      </w:pPr>
+      <w:rPr>
+        <w:rFonts w:ascii="Courier New" w:hAnsi="Courier New" w:hint="default"/>
+        <w:sz w:val="20"/>
+      </w:rPr>
+    </w:lvl>
+    <w:lvl w:ilvl="2" w:tentative="1">
+      <w:start w:val="1"/>
+      <w:numFmt w:val="bullet"/>
+      <w:lvlText w:val=""/>
+      <w:lvlJc w:val="left"/>
+      <w:pPr>
+        <w:tabs>
+          <w:tab w:val="num" w:pos="2160"/>
+        </w:tabs>
+        <w:ind w:left="2160" w:hanging="360"/>
+      </w:pPr>
+      <w:rPr>
+        <w:rFonts w:ascii="Wingdings" w:hAnsi="Wingdings" w:hint="default"/>
+        <w:sz w:val="20"/>
+      </w:rPr>
+    </w:lvl>
+    <w:lvl w:ilvl="3" w:tentative="1">
+      <w:start w:val="1"/>
+      <w:numFmt w:val="bullet"/>
+      <w:lvlText w:val=""/>
+      <w:lvlJc w:val="left"/>
+      <w:pPr>
+        <w:tabs>
+          <w:tab w:val="num" w:pos="2880"/>
+        </w:tabs>
+        <w:ind w:left="2880" w:hanging="360"/>
+      </w:pPr>
+      <w:rPr>
+        <w:rFonts w:ascii="Wingdings" w:hAnsi="Wingdings" w:hint="default"/>
+        <w:sz w:val="20"/>
+      </w:rPr>
+    </w:lvl>
+    <w:lvl w:ilvl="4" w:tentative="1">
+      <w:start w:val="1"/>
+      <w:numFmt w:val="bullet"/>
+      <w:lvlText w:val=""/>
+      <w:lvlJc w:val="left"/>
+      <w:pPr>
+        <w:tabs>
+          <w:tab w:val="num" w:pos="3600"/>
+        </w:tabs>
+        <w:ind w:left="3600" w:hanging="360"/>
+      </w:pPr>
+      <w:rPr>
+        <w:rFonts w:ascii="Wingdings" w:hAnsi="Wingdings" w:hint="default"/>
+        <w:sz w:val="20"/>
+      </w:rPr>
+    </w:lvl>
+    <w:lvl w:ilvl="5" w:tentative="1">
+      <w:start w:val="1"/>
+      <w:numFmt w:val="bullet"/>
+      <w:lvlText w:val=""/>
+      <w:lvlJc w:val="left"/>
+      <w:pPr>
+        <w:tabs>
+          <w:tab w:val="num" w:pos="4320"/>
+        </w:tabs>
+        <w:ind w:left="4320" w:hanging="360"/>
+      </w:pPr>
+      <w:rPr>
+        <w:rFonts w:ascii="Wingdings" w:hAnsi="Wingdings" w:hint="default"/>
+        <w:sz w:val="20"/>
+      </w:rPr>
+    </w:lvl>
+    <w:lvl w:ilvl="6" w:tentative="1">
+      <w:start w:val="1"/>
+      <w:numFmt w:val="bullet"/>
+      <w:lvlText w:val=""/>
+      <w:lvlJc w:val="left"/>
+      <w:pPr>
+        <w:tabs>
+          <w:tab w:val="num" w:pos="5040"/>
+        </w:tabs>
+        <w:ind w:left="5040" w:hanging="360"/>
+      </w:pPr>
+      <w:rPr>
+        <w:rFonts w:ascii="Wingdings" w:hAnsi="Wingdings" w:hint="default"/>
+        <w:sz w:val="20"/>
+      </w:rPr>
+    </w:lvl>
+    <w:lvl w:ilvl="7" w:tentative="1">
+      <w:start w:val="1"/>
+      <w:numFmt w:val="bullet"/>
+      <w:lvlText w:val=""/>
+      <w:lvlJc w:val="left"/>
+      <w:pPr>
+        <w:tabs>
+          <w:tab w:val="num" w:pos="5760"/>
+        </w:tabs>
+        <w:ind w:left="5760" w:hanging="360"/>
+      </w:pPr>
+      <w:rPr>
+        <w:rFonts w:ascii="Wingdings" w:hAnsi="Wingdings" w:hint="default"/>
+        <w:sz w:val="20"/>
+      </w:rPr>
+    </w:lvl>
+    <w:lvl w:ilvl="8" w:tentative="1">
+      <w:start w:val="1"/>
+      <w:numFmt w:val="bullet"/>
+      <w:lvlText w:val=""/>
+      <w:lvlJc w:val="left"/>
+      <w:pPr>
+        <w:tabs>
+          <w:tab w:val="num" w:pos="6480"/>
+        </w:tabs>
+        <w:ind w:left="6480" w:hanging="360"/>
+      </w:pPr>
+      <w:rPr>
+        <w:rFonts w:ascii="Wingdings" w:hAnsi="Wingdings" w:hint="default"/>
+        <w:sz w:val="20"/>
+      </w:rPr>
+    </w:lvl>
+  </w:abstractNum>
   <w:num w:numId="1" w16cid:durableId="376517821">
     <w:abstractNumId w:val="0"/>
+  </w:num>
+  <w:num w:numId="2" w16cid:durableId="253249015">
+    <w:abstractNumId w:val="1"/>
   </w:num>
 </w:numbering>
 </file>

</xml_diff>